<commit_message>
docs: Aktualizacja opisu o indeksy
</commit_message>
<xml_diff>
--- a/Opis.docx
+++ b/Opis.docx
@@ -53,27 +53,13 @@
           <w:r>
             <w:fldChar w:fldCharType="separate"/>
           </w:r>
-          <w:hyperlink w:anchor="_Toc134397008" w:history="1">
+          <w:hyperlink w:anchor="_Toc134439078" w:history="1">
             <w:r>
               <w:rPr>
                 <w:rStyle w:val="Hipercze"/>
                 <w:noProof/>
               </w:rPr>
-              <w:t>ZAŁ</w:t>
-            </w:r>
-            <w:r>
-              <w:rPr>
-                <w:rStyle w:val="Hipercze"/>
-                <w:noProof/>
-              </w:rPr>
-              <w:t>O</w:t>
-            </w:r>
-            <w:r>
-              <w:rPr>
-                <w:rStyle w:val="Hipercze"/>
-                <w:noProof/>
-              </w:rPr>
-              <w:t>ŻENIA</w:t>
+              <w:t>ZAŁOŻENIA</w:t>
             </w:r>
             <w:r>
               <w:rPr>
@@ -94,7 +80,7 @@
                 <w:noProof/>
                 <w:webHidden/>
               </w:rPr>
-              <w:instrText xml:space="preserve"> PAGEREF _Toc134397008 \h </w:instrText>
+              <w:instrText xml:space="preserve"> PAGEREF _Toc134439078 \h </w:instrText>
             </w:r>
             <w:r>
               <w:rPr>
@@ -138,7 +124,7 @@
               <w:lang w:eastAsia="pl-PL"/>
             </w:rPr>
           </w:pPr>
-          <w:hyperlink w:anchor="_Toc134397009" w:history="1">
+          <w:hyperlink w:anchor="_Toc134439079" w:history="1">
             <w:r>
               <w:rPr>
                 <w:rStyle w:val="Hipercze"/>
@@ -165,7 +151,7 @@
                 <w:noProof/>
                 <w:webHidden/>
               </w:rPr>
-              <w:instrText xml:space="preserve"> PAGEREF _Toc134397009 \h </w:instrText>
+              <w:instrText xml:space="preserve"> PAGEREF _Toc134439079 \h </w:instrText>
             </w:r>
             <w:r>
               <w:rPr>
@@ -209,7 +195,7 @@
               <w:lang w:eastAsia="pl-PL"/>
             </w:rPr>
           </w:pPr>
-          <w:hyperlink w:anchor="_Toc134397010" w:history="1">
+          <w:hyperlink w:anchor="_Toc134439080" w:history="1">
             <w:r>
               <w:rPr>
                 <w:rStyle w:val="Hipercze"/>
@@ -236,7 +222,7 @@
                 <w:noProof/>
                 <w:webHidden/>
               </w:rPr>
-              <w:instrText xml:space="preserve"> PAGEREF _Toc134397010 \h </w:instrText>
+              <w:instrText xml:space="preserve"> PAGEREF _Toc134439080 \h </w:instrText>
             </w:r>
             <w:r>
               <w:rPr>
@@ -280,13 +266,20 @@
               <w:lang w:eastAsia="pl-PL"/>
             </w:rPr>
           </w:pPr>
-          <w:hyperlink w:anchor="_Toc134397011" w:history="1">
+          <w:hyperlink w:anchor="_Toc134439081" w:history="1">
             <w:r>
               <w:rPr>
                 <w:rStyle w:val="Hipercze"/>
                 <w:noProof/>
               </w:rPr>
-              <w:t>Schemat relacyjny</w:t>
+              <w:t>Schemat relacyjn</w:t>
+            </w:r>
+            <w:r>
+              <w:rPr>
+                <w:rStyle w:val="Hipercze"/>
+                <w:noProof/>
+              </w:rPr>
+              <w:t>y</w:t>
             </w:r>
             <w:r>
               <w:rPr>
@@ -307,7 +300,7 @@
                 <w:noProof/>
                 <w:webHidden/>
               </w:rPr>
-              <w:instrText xml:space="preserve"> PAGEREF _Toc134397011 \h </w:instrText>
+              <w:instrText xml:space="preserve"> PAGEREF _Toc134439081 \h </w:instrText>
             </w:r>
             <w:r>
               <w:rPr>
@@ -351,7 +344,7 @@
               <w:lang w:eastAsia="pl-PL"/>
             </w:rPr>
           </w:pPr>
-          <w:hyperlink w:anchor="_Toc134397012" w:history="1">
+          <w:hyperlink w:anchor="_Toc134439082" w:history="1">
             <w:r>
               <w:rPr>
                 <w:rStyle w:val="Hipercze"/>
@@ -378,7 +371,7 @@
                 <w:noProof/>
                 <w:webHidden/>
               </w:rPr>
-              <w:instrText xml:space="preserve"> PAGEREF _Toc134397012 \h </w:instrText>
+              <w:instrText xml:space="preserve"> PAGEREF _Toc134439082 \h </w:instrText>
             </w:r>
             <w:r>
               <w:rPr>
@@ -422,7 +415,7 @@
               <w:lang w:eastAsia="pl-PL"/>
             </w:rPr>
           </w:pPr>
-          <w:hyperlink w:anchor="_Toc134397013" w:history="1">
+          <w:hyperlink w:anchor="_Toc134439083" w:history="1">
             <w:r>
               <w:rPr>
                 <w:rStyle w:val="Hipercze"/>
@@ -449,7 +442,7 @@
                 <w:noProof/>
                 <w:webHidden/>
               </w:rPr>
-              <w:instrText xml:space="preserve"> PAGEREF _Toc134397013 \h </w:instrText>
+              <w:instrText xml:space="preserve"> PAGEREF _Toc134439083 \h </w:instrText>
             </w:r>
             <w:r>
               <w:rPr>
@@ -493,7 +486,7 @@
               <w:lang w:eastAsia="pl-PL"/>
             </w:rPr>
           </w:pPr>
-          <w:hyperlink w:anchor="_Toc134397014" w:history="1">
+          <w:hyperlink w:anchor="_Toc134439084" w:history="1">
             <w:r>
               <w:rPr>
                 <w:rStyle w:val="Hipercze"/>
@@ -520,7 +513,7 @@
                 <w:noProof/>
                 <w:webHidden/>
               </w:rPr>
-              <w:instrText xml:space="preserve"> PAGEREF _Toc134397014 \h </w:instrText>
+              <w:instrText xml:space="preserve"> PAGEREF _Toc134439084 \h </w:instrText>
             </w:r>
             <w:r>
               <w:rPr>
@@ -564,7 +557,7 @@
               <w:lang w:eastAsia="pl-PL"/>
             </w:rPr>
           </w:pPr>
-          <w:hyperlink w:anchor="_Toc134397015" w:history="1">
+          <w:hyperlink w:anchor="_Toc134439085" w:history="1">
             <w:r>
               <w:rPr>
                 <w:rStyle w:val="Hipercze"/>
@@ -591,7 +584,7 @@
                 <w:noProof/>
                 <w:webHidden/>
               </w:rPr>
-              <w:instrText xml:space="preserve"> PAGEREF _Toc134397015 \h </w:instrText>
+              <w:instrText xml:space="preserve"> PAGEREF _Toc134439085 \h </w:instrText>
             </w:r>
             <w:r>
               <w:rPr>
@@ -635,7 +628,7 @@
               <w:lang w:eastAsia="pl-PL"/>
             </w:rPr>
           </w:pPr>
-          <w:hyperlink w:anchor="_Toc134397016" w:history="1">
+          <w:hyperlink w:anchor="_Toc134439086" w:history="1">
             <w:r>
               <w:rPr>
                 <w:rStyle w:val="Hipercze"/>
@@ -662,7 +655,7 @@
                 <w:noProof/>
                 <w:webHidden/>
               </w:rPr>
-              <w:instrText xml:space="preserve"> PAGEREF _Toc134397016 \h </w:instrText>
+              <w:instrText xml:space="preserve"> PAGEREF _Toc134439086 \h </w:instrText>
             </w:r>
             <w:r>
               <w:rPr>
@@ -682,7 +675,7 @@
                 <w:noProof/>
                 <w:webHidden/>
               </w:rPr>
-              <w:t>4</w:t>
+              <w:t>5</w:t>
             </w:r>
             <w:r>
               <w:rPr>
@@ -706,7 +699,7 @@
               <w:lang w:eastAsia="pl-PL"/>
             </w:rPr>
           </w:pPr>
-          <w:hyperlink w:anchor="_Toc134397017" w:history="1">
+          <w:hyperlink w:anchor="_Toc134439087" w:history="1">
             <w:r>
               <w:rPr>
                 <w:rStyle w:val="Hipercze"/>
@@ -733,7 +726,7 @@
                 <w:noProof/>
                 <w:webHidden/>
               </w:rPr>
-              <w:instrText xml:space="preserve"> PAGEREF _Toc134397017 \h </w:instrText>
+              <w:instrText xml:space="preserve"> PAGEREF _Toc134439087 \h </w:instrText>
             </w:r>
             <w:r>
               <w:rPr>
@@ -777,7 +770,7 @@
               <w:lang w:eastAsia="pl-PL"/>
             </w:rPr>
           </w:pPr>
-          <w:hyperlink w:anchor="_Toc134397018" w:history="1">
+          <w:hyperlink w:anchor="_Toc134439088" w:history="1">
             <w:r>
               <w:rPr>
                 <w:rStyle w:val="Hipercze"/>
@@ -804,7 +797,7 @@
                 <w:noProof/>
                 <w:webHidden/>
               </w:rPr>
-              <w:instrText xml:space="preserve"> PAGEREF _Toc134397018 \h </w:instrText>
+              <w:instrText xml:space="preserve"> PAGEREF _Toc134439088 \h </w:instrText>
             </w:r>
             <w:r>
               <w:rPr>
@@ -848,7 +841,7 @@
               <w:lang w:eastAsia="pl-PL"/>
             </w:rPr>
           </w:pPr>
-          <w:hyperlink w:anchor="_Toc134397019" w:history="1">
+          <w:hyperlink w:anchor="_Toc134439089" w:history="1">
             <w:r>
               <w:rPr>
                 <w:rStyle w:val="Hipercze"/>
@@ -875,7 +868,7 @@
                 <w:noProof/>
                 <w:webHidden/>
               </w:rPr>
-              <w:instrText xml:space="preserve"> PAGEREF _Toc134397019 \h </w:instrText>
+              <w:instrText xml:space="preserve"> PAGEREF _Toc134439089 \h </w:instrText>
             </w:r>
             <w:r>
               <w:rPr>
@@ -895,7 +888,7 @@
                 <w:noProof/>
                 <w:webHidden/>
               </w:rPr>
-              <w:t>5</w:t>
+              <w:t>6</w:t>
             </w:r>
             <w:r>
               <w:rPr>
@@ -919,7 +912,7 @@
               <w:lang w:eastAsia="pl-PL"/>
             </w:rPr>
           </w:pPr>
-          <w:hyperlink w:anchor="_Toc134397020" w:history="1">
+          <w:hyperlink w:anchor="_Toc134439090" w:history="1">
             <w:r>
               <w:rPr>
                 <w:rStyle w:val="Hipercze"/>
@@ -946,7 +939,7 @@
                 <w:noProof/>
                 <w:webHidden/>
               </w:rPr>
-              <w:instrText xml:space="preserve"> PAGEREF _Toc134397020 \h </w:instrText>
+              <w:instrText xml:space="preserve"> PAGEREF _Toc134439090 \h </w:instrText>
             </w:r>
             <w:r>
               <w:rPr>
@@ -966,7 +959,7 @@
                 <w:noProof/>
                 <w:webHidden/>
               </w:rPr>
-              <w:t>5</w:t>
+              <w:t>6</w:t>
             </w:r>
             <w:r>
               <w:rPr>
@@ -990,7 +983,7 @@
               <w:lang w:eastAsia="pl-PL"/>
             </w:rPr>
           </w:pPr>
-          <w:hyperlink w:anchor="_Toc134397021" w:history="1">
+          <w:hyperlink w:anchor="_Toc134439091" w:history="1">
             <w:r>
               <w:rPr>
                 <w:rStyle w:val="Hipercze"/>
@@ -1017,7 +1010,7 @@
                 <w:noProof/>
                 <w:webHidden/>
               </w:rPr>
-              <w:instrText xml:space="preserve"> PAGEREF _Toc134397021 \h </w:instrText>
+              <w:instrText xml:space="preserve"> PAGEREF _Toc134439091 \h </w:instrText>
             </w:r>
             <w:r>
               <w:rPr>
@@ -1061,7 +1054,7 @@
               <w:lang w:eastAsia="pl-PL"/>
             </w:rPr>
           </w:pPr>
-          <w:hyperlink w:anchor="_Toc134397022" w:history="1">
+          <w:hyperlink w:anchor="_Toc134439092" w:history="1">
             <w:r>
               <w:rPr>
                 <w:rStyle w:val="Hipercze"/>
@@ -1088,7 +1081,7 @@
                 <w:noProof/>
                 <w:webHidden/>
               </w:rPr>
-              <w:instrText xml:space="preserve"> PAGEREF _Toc134397022 \h </w:instrText>
+              <w:instrText xml:space="preserve"> PAGEREF _Toc134439092 \h </w:instrText>
             </w:r>
             <w:r>
               <w:rPr>
@@ -1132,7 +1125,7 @@
               <w:lang w:eastAsia="pl-PL"/>
             </w:rPr>
           </w:pPr>
-          <w:hyperlink w:anchor="_Toc134397023" w:history="1">
+          <w:hyperlink w:anchor="_Toc134439093" w:history="1">
             <w:r>
               <w:rPr>
                 <w:rStyle w:val="Hipercze"/>
@@ -1159,7 +1152,7 @@
                 <w:noProof/>
                 <w:webHidden/>
               </w:rPr>
-              <w:instrText xml:space="preserve"> PAGEREF _Toc134397023 \h </w:instrText>
+              <w:instrText xml:space="preserve"> PAGEREF _Toc134439093 \h </w:instrText>
             </w:r>
             <w:r>
               <w:rPr>
@@ -1203,7 +1196,7 @@
               <w:lang w:eastAsia="pl-PL"/>
             </w:rPr>
           </w:pPr>
-          <w:hyperlink w:anchor="_Toc134397024" w:history="1">
+          <w:hyperlink w:anchor="_Toc134439094" w:history="1">
             <w:r>
               <w:rPr>
                 <w:rStyle w:val="Hipercze"/>
@@ -1230,7 +1223,7 @@
                 <w:noProof/>
                 <w:webHidden/>
               </w:rPr>
-              <w:instrText xml:space="preserve"> PAGEREF _Toc134397024 \h </w:instrText>
+              <w:instrText xml:space="preserve"> PAGEREF _Toc134439094 \h </w:instrText>
             </w:r>
             <w:r>
               <w:rPr>
@@ -1274,7 +1267,7 @@
               <w:lang w:eastAsia="pl-PL"/>
             </w:rPr>
           </w:pPr>
-          <w:hyperlink w:anchor="_Toc134397025" w:history="1">
+          <w:hyperlink w:anchor="_Toc134439095" w:history="1">
             <w:r>
               <w:rPr>
                 <w:rStyle w:val="Hipercze"/>
@@ -1301,7 +1294,7 @@
                 <w:noProof/>
                 <w:webHidden/>
               </w:rPr>
-              <w:instrText xml:space="preserve"> PAGEREF _Toc134397025 \h </w:instrText>
+              <w:instrText xml:space="preserve"> PAGEREF _Toc134439095 \h </w:instrText>
             </w:r>
             <w:r>
               <w:rPr>
@@ -1321,7 +1314,7 @@
                 <w:noProof/>
                 <w:webHidden/>
               </w:rPr>
-              <w:t>6</w:t>
+              <w:t>7</w:t>
             </w:r>
             <w:r>
               <w:rPr>
@@ -1345,12 +1338,97 @@
               <w:lang w:eastAsia="pl-PL"/>
             </w:rPr>
           </w:pPr>
-          <w:hyperlink w:anchor="_Toc134397026" w:history="1">
+          <w:hyperlink w:anchor="_Toc134439096" w:history="1">
             <w:r>
               <w:rPr>
                 <w:rStyle w:val="Hipercze"/>
                 <w:noProof/>
               </w:rPr>
+              <w:t>Inde</w:t>
+            </w:r>
+            <w:r>
+              <w:rPr>
+                <w:rStyle w:val="Hipercze"/>
+                <w:noProof/>
+              </w:rPr>
+              <w:t>x</w:t>
+            </w:r>
+            <w:r>
+              <w:rPr>
+                <w:rStyle w:val="Hipercze"/>
+                <w:noProof/>
+              </w:rPr>
+              <w:t>y</w:t>
+            </w:r>
+            <w:r>
+              <w:rPr>
+                <w:noProof/>
+                <w:webHidden/>
+              </w:rPr>
+              <w:tab/>
+            </w:r>
+            <w:r>
+              <w:rPr>
+                <w:noProof/>
+                <w:webHidden/>
+              </w:rPr>
+              <w:fldChar w:fldCharType="begin"/>
+            </w:r>
+            <w:r>
+              <w:rPr>
+                <w:noProof/>
+                <w:webHidden/>
+              </w:rPr>
+              <w:instrText xml:space="preserve"> PAGEREF _Toc134439096 \h </w:instrText>
+            </w:r>
+            <w:r>
+              <w:rPr>
+                <w:noProof/>
+                <w:webHidden/>
+              </w:rPr>
+            </w:r>
+            <w:r>
+              <w:rPr>
+                <w:noProof/>
+                <w:webHidden/>
+              </w:rPr>
+              <w:fldChar w:fldCharType="separate"/>
+            </w:r>
+            <w:r>
+              <w:rPr>
+                <w:noProof/>
+                <w:webHidden/>
+              </w:rPr>
+              <w:t>8</w:t>
+            </w:r>
+            <w:r>
+              <w:rPr>
+                <w:noProof/>
+                <w:webHidden/>
+              </w:rPr>
+              <w:fldChar w:fldCharType="end"/>
+            </w:r>
+          </w:hyperlink>
+        </w:p>
+        <w:p>
+          <w:pPr>
+            <w:pStyle w:val="Spistreci1"/>
+            <w:tabs>
+              <w:tab w:val="right" w:leader="dot" w:pos="10456"/>
+            </w:tabs>
+            <w:rPr>
+              <w:noProof/>
+              <w:sz w:val="22"/>
+              <w:szCs w:val="22"/>
+              <w:lang w:eastAsia="pl-PL"/>
+            </w:rPr>
+          </w:pPr>
+          <w:hyperlink w:anchor="_Toc134439097" w:history="1">
+            <w:r>
+              <w:rPr>
+                <w:rStyle w:val="Hipercze"/>
+                <w:noProof/>
+              </w:rPr>
               <w:t>CIEKAWE MIEJSCA w PROGRAMIE</w:t>
             </w:r>
             <w:r>
@@ -1372,7 +1450,7 @@
                 <w:noProof/>
                 <w:webHidden/>
               </w:rPr>
-              <w:instrText xml:space="preserve"> PAGEREF _Toc134397026 \h </w:instrText>
+              <w:instrText xml:space="preserve"> PAGEREF _Toc134439097 \h </w:instrText>
             </w:r>
             <w:r>
               <w:rPr>
@@ -1392,7 +1470,7 @@
                 <w:noProof/>
                 <w:webHidden/>
               </w:rPr>
-              <w:t>7</w:t>
+              <w:t>8</w:t>
             </w:r>
             <w:r>
               <w:rPr>
@@ -1416,7 +1494,7 @@
               <w:lang w:eastAsia="pl-PL"/>
             </w:rPr>
           </w:pPr>
-          <w:hyperlink w:anchor="_Toc134397027" w:history="1">
+          <w:hyperlink w:anchor="_Toc134439098" w:history="1">
             <w:r>
               <w:rPr>
                 <w:rStyle w:val="Hipercze"/>
@@ -1443,7 +1521,7 @@
                 <w:noProof/>
                 <w:webHidden/>
               </w:rPr>
-              <w:instrText xml:space="preserve"> PAGEREF _Toc134397027 \h </w:instrText>
+              <w:instrText xml:space="preserve"> PAGEREF _Toc134439098 \h </w:instrText>
             </w:r>
             <w:r>
               <w:rPr>
@@ -1463,7 +1541,7 @@
                 <w:noProof/>
                 <w:webHidden/>
               </w:rPr>
-              <w:t>7</w:t>
+              <w:t>8</w:t>
             </w:r>
             <w:r>
               <w:rPr>
@@ -1487,7 +1565,7 @@
               <w:lang w:eastAsia="pl-PL"/>
             </w:rPr>
           </w:pPr>
-          <w:hyperlink w:anchor="_Toc134397028" w:history="1">
+          <w:hyperlink w:anchor="_Toc134439099" w:history="1">
             <w:r>
               <w:rPr>
                 <w:rStyle w:val="Hipercze"/>
@@ -1515,7 +1593,7 @@
                 <w:noProof/>
                 <w:webHidden/>
               </w:rPr>
-              <w:instrText xml:space="preserve"> PAGEREF _Toc134397028 \h </w:instrText>
+              <w:instrText xml:space="preserve"> PAGEREF _Toc134439099 \h </w:instrText>
             </w:r>
             <w:r>
               <w:rPr>
@@ -1535,7 +1613,78 @@
                 <w:noProof/>
                 <w:webHidden/>
               </w:rPr>
-              <w:t>8</w:t>
+              <w:t>9</w:t>
+            </w:r>
+            <w:r>
+              <w:rPr>
+                <w:noProof/>
+                <w:webHidden/>
+              </w:rPr>
+              <w:fldChar w:fldCharType="end"/>
+            </w:r>
+          </w:hyperlink>
+        </w:p>
+        <w:p>
+          <w:pPr>
+            <w:pStyle w:val="Spistreci1"/>
+            <w:tabs>
+              <w:tab w:val="right" w:leader="dot" w:pos="10456"/>
+            </w:tabs>
+            <w:rPr>
+              <w:noProof/>
+              <w:sz w:val="22"/>
+              <w:szCs w:val="22"/>
+              <w:lang w:eastAsia="pl-PL"/>
+            </w:rPr>
+          </w:pPr>
+          <w:hyperlink w:anchor="_Toc134439100" w:history="1">
+            <w:r>
+              <w:rPr>
+                <w:rStyle w:val="Hipercze"/>
+                <w:noProof/>
+              </w:rPr>
+              <w:t>Do Zrobienia</w:t>
+            </w:r>
+            <w:r>
+              <w:rPr>
+                <w:noProof/>
+                <w:webHidden/>
+              </w:rPr>
+              <w:tab/>
+            </w:r>
+            <w:r>
+              <w:rPr>
+                <w:noProof/>
+                <w:webHidden/>
+              </w:rPr>
+              <w:fldChar w:fldCharType="begin"/>
+            </w:r>
+            <w:r>
+              <w:rPr>
+                <w:noProof/>
+                <w:webHidden/>
+              </w:rPr>
+              <w:instrText xml:space="preserve"> PAGEREF _Toc134439100 \h </w:instrText>
+            </w:r>
+            <w:r>
+              <w:rPr>
+                <w:noProof/>
+                <w:webHidden/>
+              </w:rPr>
+            </w:r>
+            <w:r>
+              <w:rPr>
+                <w:noProof/>
+                <w:webHidden/>
+              </w:rPr>
+              <w:fldChar w:fldCharType="separate"/>
+            </w:r>
+            <w:r>
+              <w:rPr>
+                <w:noProof/>
+                <w:webHidden/>
+              </w:rPr>
+              <w:t>9</w:t>
             </w:r>
             <w:r>
               <w:rPr>
@@ -1574,7 +1723,7 @@
       <w:pPr>
         <w:pStyle w:val="Nagwek1"/>
       </w:pPr>
-      <w:bookmarkStart w:id="0" w:name="_Toc134397008"/>
+      <w:bookmarkStart w:id="0" w:name="_Toc134439078"/>
       <w:r>
         <w:lastRenderedPageBreak/>
         <w:t>Z</w:t>
@@ -2135,7 +2284,7 @@
       <w:pPr>
         <w:pStyle w:val="Nagwek2"/>
       </w:pPr>
-      <w:bookmarkStart w:id="1" w:name="_Toc134397009"/>
+      <w:bookmarkStart w:id="1" w:name="_Toc134439079"/>
       <w:r>
         <w:t>Tabele:</w:t>
       </w:r>
@@ -2863,7 +3012,7 @@
       <w:pPr>
         <w:pStyle w:val="Nagwek2"/>
       </w:pPr>
-      <w:bookmarkStart w:id="2" w:name="_Toc134397010"/>
+      <w:bookmarkStart w:id="2" w:name="_Toc134439080"/>
       <w:r>
         <w:t>R</w:t>
       </w:r>
@@ -3213,7 +3362,7 @@
           <w:noProof/>
         </w:rPr>
       </w:pPr>
-      <w:bookmarkStart w:id="3" w:name="_Toc134397011"/>
+      <w:bookmarkStart w:id="3" w:name="_Toc134439081"/>
       <w:r>
         <w:rPr>
           <w:noProof/>
@@ -3313,7 +3462,7 @@
           <w:noProof/>
         </w:rPr>
       </w:pPr>
-      <w:bookmarkStart w:id="4" w:name="_Toc134397012"/>
+      <w:bookmarkStart w:id="4" w:name="_Toc134439082"/>
       <w:r>
         <w:rPr>
           <w:noProof/>
@@ -3631,7 +3780,7 @@
       <w:pPr>
         <w:pStyle w:val="Nagwek1"/>
       </w:pPr>
-      <w:bookmarkStart w:id="5" w:name="_Toc134397013"/>
+      <w:bookmarkStart w:id="5" w:name="_Toc134439083"/>
       <w:r>
         <w:t>OPERACJE HURTOWE</w:t>
       </w:r>
@@ -3650,7 +3799,7 @@
       <w:pPr>
         <w:pStyle w:val="Nagwek2"/>
       </w:pPr>
-      <w:bookmarkStart w:id="6" w:name="_Toc134397014"/>
+      <w:bookmarkStart w:id="6" w:name="_Toc134439084"/>
       <w:r>
         <w:t>Baza imion i nazwisk</w:t>
       </w:r>
@@ -4081,7 +4230,7 @@
       <w:pPr>
         <w:pStyle w:val="Nagwek2"/>
       </w:pPr>
-      <w:bookmarkStart w:id="7" w:name="_Toc134397015"/>
+      <w:bookmarkStart w:id="7" w:name="_Toc134439085"/>
       <w:r>
         <w:t>Hurtowe dodawanie agentów:</w:t>
       </w:r>
@@ -4695,7 +4844,7 @@
       <w:pPr>
         <w:pStyle w:val="Nagwek2"/>
       </w:pPr>
-      <w:bookmarkStart w:id="8" w:name="_Toc134397016"/>
+      <w:bookmarkStart w:id="8" w:name="_Toc134439086"/>
       <w:r>
         <w:t>H</w:t>
       </w:r>
@@ -5456,7 +5605,7 @@
       <w:pPr>
         <w:pStyle w:val="Nagwek2"/>
       </w:pPr>
-      <w:bookmarkStart w:id="9" w:name="_Toc134397017"/>
+      <w:bookmarkStart w:id="9" w:name="_Toc134439087"/>
       <w:r>
         <w:t>Hurtowe dodawanie szkód:</w:t>
       </w:r>
@@ -5708,7 +5857,7 @@
       <w:pPr>
         <w:pStyle w:val="Nagwek1"/>
       </w:pPr>
-      <w:bookmarkStart w:id="10" w:name="_Toc134397018"/>
+      <w:bookmarkStart w:id="10" w:name="_Toc134439088"/>
       <w:r>
         <w:t>GENERATORY</w:t>
       </w:r>
@@ -6108,7 +6257,6 @@
           <w:szCs w:val="40"/>
         </w:rPr>
       </w:pPr>
-      <w:bookmarkStart w:id="11" w:name="_Toc134397019"/>
       <w:r>
         <w:br w:type="page"/>
       </w:r>
@@ -6117,6 +6265,7 @@
       <w:pPr>
         <w:pStyle w:val="Nagwek1"/>
       </w:pPr>
+      <w:bookmarkStart w:id="11" w:name="_Toc134439089"/>
       <w:r>
         <w:lastRenderedPageBreak/>
         <w:t>OPERACJE DETALICZNE</w:t>
@@ -6136,7 +6285,7 @@
       <w:pPr>
         <w:pStyle w:val="Nagwek2"/>
       </w:pPr>
-      <w:bookmarkStart w:id="12" w:name="_Toc134397020"/>
+      <w:bookmarkStart w:id="12" w:name="_Toc134439090"/>
       <w:r>
         <w:t>Dodawanie agenta:</w:t>
       </w:r>
@@ -6385,7 +6534,7 @@
       <w:pPr>
         <w:pStyle w:val="Nagwek2"/>
       </w:pPr>
-      <w:bookmarkStart w:id="13" w:name="_Toc134397021"/>
+      <w:bookmarkStart w:id="13" w:name="_Toc134439091"/>
       <w:r>
         <w:t>Dodawanie polisy:</w:t>
       </w:r>
@@ -6637,7 +6786,7 @@
       <w:pPr>
         <w:pStyle w:val="Nagwek2"/>
       </w:pPr>
-      <w:bookmarkStart w:id="14" w:name="_Toc134397022"/>
+      <w:bookmarkStart w:id="14" w:name="_Toc134439092"/>
       <w:r>
         <w:t>Dodawanie szkody:</w:t>
       </w:r>
@@ -6773,7 +6922,7 @@
       <w:pPr>
         <w:pStyle w:val="Nagwek1"/>
       </w:pPr>
-      <w:bookmarkStart w:id="15" w:name="_Toc134397023"/>
+      <w:bookmarkStart w:id="15" w:name="_Toc134439093"/>
       <w:r>
         <w:t>FUNKCJONALNO</w:t>
       </w:r>
@@ -6789,7 +6938,7 @@
       <w:pPr>
         <w:pStyle w:val="Nagwek2"/>
       </w:pPr>
-      <w:bookmarkStart w:id="16" w:name="_Toc134397024"/>
+      <w:bookmarkStart w:id="16" w:name="_Toc134439094"/>
       <w:r>
         <w:t>Widoki zmaterializowane</w:t>
       </w:r>
@@ -7116,7 +7265,7 @@
       <w:pPr>
         <w:pStyle w:val="Nagwek2"/>
       </w:pPr>
-      <w:bookmarkStart w:id="17" w:name="_Toc134397025"/>
+      <w:bookmarkStart w:id="17" w:name="_Toc134439095"/>
       <w:r>
         <w:lastRenderedPageBreak/>
         <w:t>Widoki</w:t>
@@ -8010,25 +8159,390 @@
     </w:p>
     <w:p>
       <w:pPr>
-        <w:pStyle w:val="Bezodstpw"/>
-        <w:rPr>
-          <w:sz w:val="24"/>
-          <w:szCs w:val="24"/>
-        </w:rPr>
-      </w:pPr>
+        <w:rPr>
+          <w:rFonts w:asciiTheme="majorHAnsi" w:eastAsiaTheme="majorEastAsia" w:hAnsiTheme="majorHAnsi" w:cstheme="majorBidi"/>
+          <w:color w:val="262626" w:themeColor="text1" w:themeTint="D9"/>
+          <w:sz w:val="40"/>
+          <w:szCs w:val="40"/>
+        </w:rPr>
+      </w:pPr>
+      <w:r>
+        <w:br w:type="page"/>
+      </w:r>
     </w:p>
     <w:p>
       <w:pPr>
         <w:pStyle w:val="Nagwek1"/>
       </w:pPr>
-      <w:bookmarkStart w:id="18" w:name="_Toc134397026"/>
+      <w:bookmarkStart w:id="18" w:name="_Toc134439096"/>
+      <w:r>
+        <w:lastRenderedPageBreak/>
+        <w:t>Indexy</w:t>
+      </w:r>
+      <w:bookmarkEnd w:id="18"/>
+    </w:p>
+    <w:p>
+      <w:pPr>
+        <w:rPr>
+          <w:sz w:val="24"/>
+          <w:szCs w:val="24"/>
+        </w:rPr>
+      </w:pPr>
+      <w:r>
+        <w:rPr>
+          <w:sz w:val="24"/>
+          <w:szCs w:val="24"/>
+        </w:rPr>
+        <w:t>W bazie zostały utworzone dodatkowe indexy:</w:t>
+      </w:r>
+    </w:p>
+    <w:p>
+      <w:pPr>
+        <w:rPr>
+          <w:sz w:val="24"/>
+          <w:szCs w:val="24"/>
+          <w:lang w:val="en-US"/>
+        </w:rPr>
+      </w:pPr>
+      <w:r>
+        <w:rPr>
+          <w:sz w:val="24"/>
+          <w:szCs w:val="24"/>
+          <w:lang w:val="en-US"/>
+        </w:rPr>
+        <w:t>B-Tree Index:</w:t>
+      </w:r>
+    </w:p>
+    <w:p>
+      <w:pPr>
+        <w:rPr>
+          <w:sz w:val="24"/>
+          <w:szCs w:val="24"/>
+        </w:rPr>
+      </w:pPr>
+      <w:r>
+        <w:rPr>
+          <w:sz w:val="24"/>
+          <w:szCs w:val="24"/>
+          <w:lang w:val="en-US"/>
+        </w:rPr>
+        <w:tab/>
+      </w:r>
+      <w:proofErr w:type="spellStart"/>
+      <w:r>
+        <w:rPr>
+          <w:sz w:val="24"/>
+          <w:szCs w:val="24"/>
+        </w:rPr>
+        <w:t>polisy_data_od_idx</w:t>
+      </w:r>
+      <w:proofErr w:type="spellEnd"/>
+      <w:r>
+        <w:rPr>
+          <w:sz w:val="24"/>
+          <w:szCs w:val="24"/>
+        </w:rPr>
+        <w:t xml:space="preserve"> on polisy(</w:t>
+      </w:r>
+      <w:proofErr w:type="spellStart"/>
+      <w:r>
+        <w:rPr>
+          <w:sz w:val="24"/>
+          <w:szCs w:val="24"/>
+        </w:rPr>
+        <w:t>data_od</w:t>
+      </w:r>
+      <w:proofErr w:type="spellEnd"/>
+      <w:r>
+        <w:rPr>
+          <w:sz w:val="24"/>
+          <w:szCs w:val="24"/>
+        </w:rPr>
+        <w:t>)</w:t>
+      </w:r>
+    </w:p>
+    <w:p>
+      <w:pPr>
+        <w:ind w:firstLine="708"/>
+        <w:rPr>
+          <w:sz w:val="24"/>
+          <w:szCs w:val="24"/>
+        </w:rPr>
+      </w:pPr>
+      <w:proofErr w:type="spellStart"/>
+      <w:r>
+        <w:rPr>
+          <w:sz w:val="24"/>
+          <w:szCs w:val="24"/>
+        </w:rPr>
+        <w:t>polisy_data_do_idx</w:t>
+      </w:r>
+      <w:proofErr w:type="spellEnd"/>
+      <w:r>
+        <w:rPr>
+          <w:sz w:val="24"/>
+          <w:szCs w:val="24"/>
+        </w:rPr>
+        <w:t xml:space="preserve"> on polisy(</w:t>
+      </w:r>
+      <w:proofErr w:type="spellStart"/>
+      <w:r>
+        <w:rPr>
+          <w:sz w:val="24"/>
+          <w:szCs w:val="24"/>
+        </w:rPr>
+        <w:t>data_do</w:t>
+      </w:r>
+      <w:proofErr w:type="spellEnd"/>
+      <w:r>
+        <w:rPr>
+          <w:sz w:val="24"/>
+          <w:szCs w:val="24"/>
+        </w:rPr>
+        <w:t>)</w:t>
+      </w:r>
+    </w:p>
+    <w:p>
+      <w:pPr>
+        <w:ind w:firstLine="708"/>
+        <w:rPr>
+          <w:sz w:val="24"/>
+          <w:szCs w:val="24"/>
+        </w:rPr>
+      </w:pPr>
+      <w:proofErr w:type="spellStart"/>
+      <w:r>
+        <w:rPr>
+          <w:sz w:val="24"/>
+          <w:szCs w:val="24"/>
+        </w:rPr>
+        <w:t>polisy_nr_agenta_idx</w:t>
+      </w:r>
+      <w:proofErr w:type="spellEnd"/>
+      <w:r>
+        <w:rPr>
+          <w:sz w:val="24"/>
+          <w:szCs w:val="24"/>
+        </w:rPr>
+        <w:t xml:space="preserve"> on polisy(</w:t>
+      </w:r>
+      <w:proofErr w:type="spellStart"/>
+      <w:r>
+        <w:rPr>
+          <w:sz w:val="24"/>
+          <w:szCs w:val="24"/>
+        </w:rPr>
+        <w:t>nr_agenta</w:t>
+      </w:r>
+      <w:proofErr w:type="spellEnd"/>
+      <w:r>
+        <w:rPr>
+          <w:sz w:val="24"/>
+          <w:szCs w:val="24"/>
+        </w:rPr>
+        <w:t>)</w:t>
+      </w:r>
+    </w:p>
+    <w:p>
+      <w:pPr>
+        <w:ind w:firstLine="708"/>
+        <w:rPr>
+          <w:sz w:val="24"/>
+          <w:szCs w:val="24"/>
+        </w:rPr>
+      </w:pPr>
+      <w:proofErr w:type="spellStart"/>
+      <w:r>
+        <w:rPr>
+          <w:sz w:val="24"/>
+          <w:szCs w:val="24"/>
+        </w:rPr>
+        <w:t>szkody_wart_wypl_idx</w:t>
+      </w:r>
+      <w:proofErr w:type="spellEnd"/>
+      <w:r>
+        <w:rPr>
+          <w:sz w:val="24"/>
+          <w:szCs w:val="24"/>
+        </w:rPr>
+        <w:t xml:space="preserve"> on szkody(</w:t>
+      </w:r>
+      <w:proofErr w:type="spellStart"/>
+      <w:r>
+        <w:rPr>
+          <w:sz w:val="24"/>
+          <w:szCs w:val="24"/>
+        </w:rPr>
+        <w:t>wartosc_wyplaty</w:t>
+      </w:r>
+      <w:proofErr w:type="spellEnd"/>
+      <w:r>
+        <w:rPr>
+          <w:sz w:val="24"/>
+          <w:szCs w:val="24"/>
+        </w:rPr>
+        <w:t>)</w:t>
+      </w:r>
+    </w:p>
+    <w:p>
+      <w:pPr>
+        <w:ind w:firstLine="708"/>
+        <w:rPr>
+          <w:sz w:val="24"/>
+          <w:szCs w:val="24"/>
+        </w:rPr>
+      </w:pPr>
+      <w:proofErr w:type="spellStart"/>
+      <w:r>
+        <w:rPr>
+          <w:sz w:val="24"/>
+          <w:szCs w:val="24"/>
+        </w:rPr>
+        <w:t>szkody_data_zgloszenia_idx</w:t>
+      </w:r>
+      <w:proofErr w:type="spellEnd"/>
+      <w:r>
+        <w:rPr>
+          <w:sz w:val="24"/>
+          <w:szCs w:val="24"/>
+        </w:rPr>
+        <w:t xml:space="preserve"> on szkody(</w:t>
+      </w:r>
+      <w:proofErr w:type="spellStart"/>
+      <w:r>
+        <w:rPr>
+          <w:sz w:val="24"/>
+          <w:szCs w:val="24"/>
+        </w:rPr>
+        <w:t>data_zgloszenia</w:t>
+      </w:r>
+      <w:proofErr w:type="spellEnd"/>
+      <w:r>
+        <w:rPr>
+          <w:sz w:val="24"/>
+          <w:szCs w:val="24"/>
+        </w:rPr>
+        <w:t>)</w:t>
+      </w:r>
+    </w:p>
+    <w:p>
+      <w:pPr>
+        <w:ind w:firstLine="708"/>
+        <w:rPr>
+          <w:sz w:val="24"/>
+          <w:szCs w:val="24"/>
+        </w:rPr>
+      </w:pPr>
+      <w:proofErr w:type="spellStart"/>
+      <w:r>
+        <w:rPr>
+          <w:sz w:val="24"/>
+          <w:szCs w:val="24"/>
+        </w:rPr>
+        <w:t>kontrahenci_id_osoby_idx</w:t>
+      </w:r>
+      <w:proofErr w:type="spellEnd"/>
+      <w:r>
+        <w:rPr>
+          <w:sz w:val="24"/>
+          <w:szCs w:val="24"/>
+        </w:rPr>
+        <w:t xml:space="preserve"> on kontrahenci(</w:t>
+      </w:r>
+      <w:proofErr w:type="spellStart"/>
+      <w:r>
+        <w:rPr>
+          <w:sz w:val="24"/>
+          <w:szCs w:val="24"/>
+        </w:rPr>
+        <w:t>id_osoby</w:t>
+      </w:r>
+      <w:proofErr w:type="spellEnd"/>
+      <w:r>
+        <w:rPr>
+          <w:sz w:val="24"/>
+          <w:szCs w:val="24"/>
+        </w:rPr>
+        <w:t>)</w:t>
+      </w:r>
+    </w:p>
+    <w:p>
+      <w:pPr>
+        <w:rPr>
+          <w:sz w:val="24"/>
+          <w:szCs w:val="24"/>
+        </w:rPr>
+      </w:pPr>
+      <w:r>
+        <w:rPr>
+          <w:sz w:val="24"/>
+          <w:szCs w:val="24"/>
+        </w:rPr>
+        <w:t>Bitmap Index:</w:t>
+      </w:r>
+    </w:p>
+    <w:p>
+      <w:pPr>
+        <w:ind w:firstLine="708"/>
+        <w:rPr>
+          <w:sz w:val="24"/>
+          <w:szCs w:val="24"/>
+        </w:rPr>
+      </w:pPr>
+      <w:proofErr w:type="spellStart"/>
+      <w:r>
+        <w:rPr>
+          <w:sz w:val="24"/>
+          <w:szCs w:val="24"/>
+        </w:rPr>
+        <w:t>kontrahenci_id_roli_idx</w:t>
+      </w:r>
+      <w:proofErr w:type="spellEnd"/>
+      <w:r>
+        <w:rPr>
+          <w:sz w:val="24"/>
+          <w:szCs w:val="24"/>
+        </w:rPr>
+        <w:t xml:space="preserve"> on kontrahenci(</w:t>
+      </w:r>
+      <w:proofErr w:type="spellStart"/>
+      <w:r>
+        <w:rPr>
+          <w:sz w:val="24"/>
+          <w:szCs w:val="24"/>
+        </w:rPr>
+        <w:t>id_roli</w:t>
+      </w:r>
+      <w:proofErr w:type="spellEnd"/>
+      <w:r>
+        <w:rPr>
+          <w:sz w:val="24"/>
+          <w:szCs w:val="24"/>
+        </w:rPr>
+        <w:t>);</w:t>
+      </w:r>
+    </w:p>
+    <w:p>
+      <w:pPr>
+        <w:ind w:firstLine="708"/>
+        <w:rPr>
+          <w:sz w:val="24"/>
+          <w:szCs w:val="24"/>
+        </w:rPr>
+      </w:pPr>
+    </w:p>
+    <w:p>
+      <w:pPr>
+        <w:pStyle w:val="Nagwek1"/>
+      </w:pPr>
+      <w:bookmarkStart w:id="19" w:name="_Toc134439097"/>
       <w:r>
         <w:t>CIEKAWE MIEJSCA</w:t>
       </w:r>
       <w:r>
         <w:t xml:space="preserve"> w PROGRAMIE</w:t>
       </w:r>
-      <w:bookmarkEnd w:id="18"/>
+      <w:bookmarkEnd w:id="19"/>
     </w:p>
     <w:p>
       <w:pPr>
@@ -8043,11 +8557,11 @@
       <w:pPr>
         <w:pStyle w:val="Nagwek2"/>
       </w:pPr>
-      <w:bookmarkStart w:id="19" w:name="_Toc134397027"/>
+      <w:bookmarkStart w:id="20" w:name="_Toc134439098"/>
       <w:r>
         <w:t>Tabela Kontrahenci</w:t>
       </w:r>
-      <w:bookmarkEnd w:id="19"/>
+      <w:bookmarkEnd w:id="20"/>
     </w:p>
     <w:p>
       <w:pPr>
@@ -8364,8 +8878,584 @@
           <w:sz w:val="24"/>
           <w:szCs w:val="24"/>
         </w:rPr>
+        <w:t xml:space="preserve">dla </w:t>
+      </w:r>
+      <w:proofErr w:type="gramStart"/>
+      <w:r>
+        <w:rPr>
+          <w:sz w:val="24"/>
+          <w:szCs w:val="24"/>
+        </w:rPr>
+        <w:t>PK(</w:t>
+      </w:r>
+      <w:proofErr w:type="spellStart"/>
+      <w:proofErr w:type="gramEnd"/>
+      <w:r>
+        <w:rPr>
+          <w:sz w:val="24"/>
+          <w:szCs w:val="24"/>
+        </w:rPr>
+        <w:t>nr_polisy</w:t>
+      </w:r>
+      <w:proofErr w:type="spellEnd"/>
+      <w:r>
+        <w:rPr>
+          <w:sz w:val="24"/>
+          <w:szCs w:val="24"/>
+        </w:rPr>
+        <w:t>)</w:t>
+      </w:r>
+    </w:p>
+    <w:p>
+      <w:pPr>
+        <w:pStyle w:val="Bezodstpw"/>
+        <w:ind w:firstLine="284"/>
+        <w:rPr>
+          <w:sz w:val="24"/>
+          <w:szCs w:val="24"/>
+        </w:rPr>
+      </w:pPr>
+      <w:r>
+        <w:rPr>
+          <w:sz w:val="24"/>
+          <w:szCs w:val="24"/>
+        </w:rPr>
+        <w:t xml:space="preserve">- nie </w:t>
+      </w:r>
+      <w:r>
+        <w:rPr>
+          <w:sz w:val="24"/>
+          <w:szCs w:val="24"/>
+        </w:rPr>
+        <w:t xml:space="preserve">można dodać </w:t>
+      </w:r>
+      <w:r>
+        <w:rPr>
+          <w:sz w:val="24"/>
+          <w:szCs w:val="24"/>
+        </w:rPr>
+        <w:t xml:space="preserve">do polisy więcej niż 1 osoby </w:t>
+      </w:r>
+    </w:p>
+    <w:p>
+      <w:pPr>
+        <w:pStyle w:val="Bezodstpw"/>
+        <w:ind w:firstLine="284"/>
+        <w:rPr>
+          <w:sz w:val="24"/>
+          <w:szCs w:val="24"/>
+        </w:rPr>
+      </w:pPr>
+    </w:p>
+    <w:p>
+      <w:pPr>
+        <w:pStyle w:val="Bezodstpw"/>
+        <w:ind w:firstLine="284"/>
+        <w:rPr>
+          <w:sz w:val="24"/>
+          <w:szCs w:val="24"/>
+        </w:rPr>
+      </w:pPr>
+      <w:r>
+        <w:rPr>
+          <w:sz w:val="24"/>
+          <w:szCs w:val="24"/>
+        </w:rPr>
+        <w:t xml:space="preserve">dla </w:t>
+      </w:r>
+      <w:proofErr w:type="gramStart"/>
+      <w:r>
+        <w:rPr>
+          <w:sz w:val="24"/>
+          <w:szCs w:val="24"/>
+        </w:rPr>
+        <w:t>PK(</w:t>
+      </w:r>
+      <w:proofErr w:type="spellStart"/>
+      <w:proofErr w:type="gramEnd"/>
+      <w:r>
+        <w:rPr>
+          <w:sz w:val="24"/>
+          <w:szCs w:val="24"/>
+        </w:rPr>
+        <w:t>nr_polisy</w:t>
+      </w:r>
+      <w:proofErr w:type="spellEnd"/>
+      <w:r>
+        <w:rPr>
+          <w:sz w:val="24"/>
+          <w:szCs w:val="24"/>
+        </w:rPr>
+        <w:t xml:space="preserve">, </w:t>
+      </w:r>
+      <w:proofErr w:type="spellStart"/>
+      <w:r>
+        <w:rPr>
+          <w:sz w:val="24"/>
+          <w:szCs w:val="24"/>
+        </w:rPr>
+        <w:t>id_osoby</w:t>
+      </w:r>
+      <w:proofErr w:type="spellEnd"/>
+      <w:r>
+        <w:rPr>
+          <w:sz w:val="24"/>
+          <w:szCs w:val="24"/>
+        </w:rPr>
+        <w:t>)</w:t>
+      </w:r>
+    </w:p>
+    <w:p>
+      <w:pPr>
+        <w:pStyle w:val="Bezodstpw"/>
+        <w:ind w:firstLine="284"/>
+        <w:rPr>
+          <w:sz w:val="24"/>
+          <w:szCs w:val="24"/>
+        </w:rPr>
+      </w:pPr>
+      <w:r>
+        <w:rPr>
+          <w:sz w:val="24"/>
+          <w:szCs w:val="24"/>
+        </w:rPr>
+        <w:t xml:space="preserve">- nie można dodać </w:t>
+      </w:r>
+      <w:r>
+        <w:rPr>
+          <w:sz w:val="24"/>
+          <w:szCs w:val="24"/>
+        </w:rPr>
+        <w:t>do polisy tej samej osoby jako ubezpieczający i ubezpieczony</w:t>
+      </w:r>
+    </w:p>
+    <w:p>
+      <w:pPr>
+        <w:pStyle w:val="Bezodstpw"/>
+        <w:ind w:firstLine="284"/>
+        <w:rPr>
+          <w:sz w:val="24"/>
+          <w:szCs w:val="24"/>
+        </w:rPr>
+      </w:pPr>
+      <w:r>
+        <w:rPr>
+          <w:sz w:val="24"/>
+          <w:szCs w:val="24"/>
+        </w:rPr>
+        <w:t>- można dodać do polisy różne osoby jako ubezpieczający</w:t>
+      </w:r>
+    </w:p>
+    <w:p>
+      <w:pPr>
+        <w:pStyle w:val="Bezodstpw"/>
+        <w:ind w:firstLine="284"/>
+        <w:rPr>
+          <w:sz w:val="24"/>
+          <w:szCs w:val="24"/>
+        </w:rPr>
+      </w:pPr>
+    </w:p>
+    <w:p>
+      <w:pPr>
+        <w:pStyle w:val="Bezodstpw"/>
+        <w:ind w:firstLine="284"/>
+        <w:rPr>
+          <w:sz w:val="24"/>
+          <w:szCs w:val="24"/>
+        </w:rPr>
+      </w:pPr>
+      <w:r>
+        <w:rPr>
+          <w:sz w:val="24"/>
+          <w:szCs w:val="24"/>
+        </w:rPr>
+        <w:t xml:space="preserve">dla </w:t>
+      </w:r>
+      <w:proofErr w:type="gramStart"/>
+      <w:r>
+        <w:rPr>
+          <w:sz w:val="24"/>
+          <w:szCs w:val="24"/>
+        </w:rPr>
+        <w:t>PK(</w:t>
+      </w:r>
+      <w:proofErr w:type="spellStart"/>
+      <w:proofErr w:type="gramEnd"/>
+      <w:r>
+        <w:rPr>
+          <w:sz w:val="24"/>
+          <w:szCs w:val="24"/>
+        </w:rPr>
+        <w:t>nr_polisy</w:t>
+      </w:r>
+      <w:proofErr w:type="spellEnd"/>
+      <w:r>
+        <w:rPr>
+          <w:sz w:val="24"/>
+          <w:szCs w:val="24"/>
+        </w:rPr>
+        <w:t>,</w:t>
+      </w:r>
+      <w:r>
+        <w:rPr>
+          <w:sz w:val="24"/>
+          <w:szCs w:val="24"/>
+        </w:rPr>
+        <w:t xml:space="preserve"> </w:t>
+      </w:r>
+      <w:proofErr w:type="spellStart"/>
+      <w:r>
+        <w:rPr>
+          <w:sz w:val="24"/>
+          <w:szCs w:val="24"/>
+        </w:rPr>
+        <w:t>id_osoby</w:t>
+      </w:r>
+      <w:proofErr w:type="spellEnd"/>
+      <w:r>
+        <w:rPr>
+          <w:sz w:val="24"/>
+          <w:szCs w:val="24"/>
+        </w:rPr>
+        <w:t xml:space="preserve">, </w:t>
+      </w:r>
+      <w:proofErr w:type="spellStart"/>
+      <w:r>
+        <w:rPr>
+          <w:sz w:val="24"/>
+          <w:szCs w:val="24"/>
+        </w:rPr>
+        <w:t>id_roli</w:t>
+      </w:r>
+      <w:proofErr w:type="spellEnd"/>
+      <w:r>
+        <w:rPr>
+          <w:sz w:val="24"/>
+          <w:szCs w:val="24"/>
+        </w:rPr>
+        <w:t>)</w:t>
+      </w:r>
+    </w:p>
+    <w:p>
+      <w:pPr>
+        <w:pStyle w:val="Bezodstpw"/>
+        <w:ind w:firstLine="284"/>
+        <w:rPr>
+          <w:sz w:val="24"/>
+          <w:szCs w:val="24"/>
+        </w:rPr>
+      </w:pPr>
+      <w:r>
+        <w:rPr>
+          <w:sz w:val="24"/>
+          <w:szCs w:val="24"/>
+        </w:rPr>
+        <w:t xml:space="preserve">- można dodać do polisy </w:t>
+      </w:r>
+      <w:r>
+        <w:rPr>
+          <w:sz w:val="24"/>
+          <w:szCs w:val="24"/>
+        </w:rPr>
+        <w:t>różne osoby jako ubezpieczający</w:t>
+      </w:r>
+    </w:p>
+    <w:p>
+      <w:pPr>
+        <w:pStyle w:val="Bezodstpw"/>
+        <w:ind w:firstLine="284"/>
+        <w:rPr>
+          <w:sz w:val="24"/>
+          <w:szCs w:val="24"/>
+        </w:rPr>
+      </w:pPr>
+    </w:p>
+    <w:p>
+      <w:pPr>
+        <w:pStyle w:val="Bezodstpw"/>
+        <w:rPr>
+          <w:b/>
+          <w:bCs/>
+          <w:sz w:val="24"/>
+          <w:szCs w:val="24"/>
+        </w:rPr>
+      </w:pPr>
+      <w:r>
+        <w:rPr>
+          <w:b/>
+          <w:bCs/>
+          <w:sz w:val="24"/>
+          <w:szCs w:val="24"/>
+        </w:rPr>
+        <w:t xml:space="preserve">Utworzenie Indexu </w:t>
+      </w:r>
+      <w:proofErr w:type="spellStart"/>
+      <w:r>
+        <w:rPr>
+          <w:b/>
+          <w:bCs/>
+          <w:sz w:val="24"/>
+          <w:szCs w:val="24"/>
+        </w:rPr>
+        <w:t>Unique</w:t>
+      </w:r>
+      <w:proofErr w:type="spellEnd"/>
+      <w:r>
+        <w:rPr>
+          <w:b/>
+          <w:bCs/>
+          <w:sz w:val="24"/>
+          <w:szCs w:val="24"/>
+        </w:rPr>
+        <w:t xml:space="preserve"> zamiast PK rozwiązuje sprawę:</w:t>
+      </w:r>
+    </w:p>
+    <w:p>
+      <w:pPr>
+        <w:pStyle w:val="Bezodstpw"/>
+        <w:rPr>
+          <w:sz w:val="24"/>
+          <w:szCs w:val="24"/>
+        </w:rPr>
+      </w:pPr>
+    </w:p>
+    <w:p>
+      <w:pPr>
+        <w:pStyle w:val="Bezodstpw"/>
+        <w:rPr>
+          <w:sz w:val="24"/>
+          <w:szCs w:val="24"/>
+          <w:lang w:val="en-US"/>
+        </w:rPr>
+      </w:pPr>
+      <w:r>
+        <w:rPr>
+          <w:sz w:val="24"/>
+          <w:szCs w:val="24"/>
+          <w:lang w:val="en-US"/>
+        </w:rPr>
+        <w:t xml:space="preserve">CREATE UNIQUE INDEX </w:t>
+      </w:r>
+      <w:proofErr w:type="spellStart"/>
+      <w:r>
+        <w:rPr>
+          <w:sz w:val="24"/>
+          <w:szCs w:val="24"/>
+          <w:lang w:val="en-US"/>
+        </w:rPr>
+        <w:t>Idx_Kontrahenci_Unique</w:t>
+      </w:r>
+      <w:proofErr w:type="spellEnd"/>
+      <w:r>
+        <w:rPr>
+          <w:sz w:val="24"/>
+          <w:szCs w:val="24"/>
+          <w:lang w:val="en-US"/>
+        </w:rPr>
+        <w:t xml:space="preserve"> on </w:t>
+      </w:r>
+      <w:proofErr w:type="spellStart"/>
+      <w:r>
+        <w:rPr>
+          <w:sz w:val="24"/>
+          <w:szCs w:val="24"/>
+          <w:lang w:val="en-US"/>
+        </w:rPr>
+        <w:t>kontrahenci</w:t>
+      </w:r>
+      <w:proofErr w:type="spellEnd"/>
+    </w:p>
+    <w:p>
+      <w:pPr>
+        <w:pStyle w:val="Bezodstpw"/>
+        <w:rPr>
+          <w:sz w:val="24"/>
+          <w:szCs w:val="24"/>
+          <w:lang w:val="en-US"/>
+        </w:rPr>
+      </w:pPr>
+      <w:r>
+        <w:rPr>
+          <w:sz w:val="24"/>
+          <w:szCs w:val="24"/>
+          <w:lang w:val="en-US"/>
+        </w:rPr>
+        <w:t>(</w:t>
+      </w:r>
+    </w:p>
+    <w:p>
+      <w:pPr>
+        <w:pStyle w:val="Bezodstpw"/>
+        <w:ind w:firstLine="708"/>
+        <w:rPr>
+          <w:sz w:val="24"/>
+          <w:szCs w:val="24"/>
+        </w:rPr>
+      </w:pPr>
+      <w:proofErr w:type="spellStart"/>
+      <w:r>
+        <w:rPr>
+          <w:sz w:val="24"/>
+          <w:szCs w:val="24"/>
+        </w:rPr>
         <w:lastRenderedPageBreak/>
-        <w:t xml:space="preserve">dla </w:t>
+        <w:t>nr_polisy</w:t>
+      </w:r>
+      <w:proofErr w:type="spellEnd"/>
+      <w:r>
+        <w:rPr>
+          <w:sz w:val="24"/>
+          <w:szCs w:val="24"/>
+        </w:rPr>
+        <w:t xml:space="preserve">, </w:t>
+      </w:r>
+    </w:p>
+    <w:p>
+      <w:pPr>
+        <w:pStyle w:val="Bezodstpw"/>
+        <w:ind w:firstLine="708"/>
+        <w:rPr>
+          <w:sz w:val="24"/>
+          <w:szCs w:val="24"/>
+          <w:lang w:val="en-US"/>
+        </w:rPr>
+      </w:pPr>
+      <w:r>
+        <w:rPr>
+          <w:sz w:val="24"/>
+          <w:szCs w:val="24"/>
+          <w:lang w:val="en-US"/>
+        </w:rPr>
+        <w:t xml:space="preserve">CASE </w:t>
+      </w:r>
+      <w:r>
+        <w:rPr>
+          <w:sz w:val="24"/>
+          <w:szCs w:val="24"/>
+          <w:lang w:val="en-US"/>
+        </w:rPr>
+        <w:t xml:space="preserve">WHEN </w:t>
+      </w:r>
+      <w:proofErr w:type="spellStart"/>
+      <w:r>
+        <w:rPr>
+          <w:sz w:val="24"/>
+          <w:szCs w:val="24"/>
+          <w:lang w:val="en-US"/>
+        </w:rPr>
+        <w:t>id_roli</w:t>
+      </w:r>
+      <w:proofErr w:type="spellEnd"/>
+      <w:r>
+        <w:rPr>
+          <w:sz w:val="24"/>
+          <w:szCs w:val="24"/>
+          <w:lang w:val="en-US"/>
+        </w:rPr>
+        <w:t xml:space="preserve">=2 THEN </w:t>
+      </w:r>
+      <w:proofErr w:type="spellStart"/>
+      <w:r>
+        <w:rPr>
+          <w:sz w:val="24"/>
+          <w:szCs w:val="24"/>
+          <w:lang w:val="en-US"/>
+        </w:rPr>
+        <w:t>id_osoby</w:t>
+      </w:r>
+      <w:proofErr w:type="spellEnd"/>
+      <w:r>
+        <w:rPr>
+          <w:sz w:val="24"/>
+          <w:szCs w:val="24"/>
+          <w:lang w:val="en-US"/>
+        </w:rPr>
+        <w:t xml:space="preserve"> </w:t>
+      </w:r>
+      <w:r>
+        <w:rPr>
+          <w:sz w:val="24"/>
+          <w:szCs w:val="24"/>
+          <w:lang w:val="en-US"/>
+        </w:rPr>
+        <w:t>E</w:t>
+      </w:r>
+      <w:r>
+        <w:rPr>
+          <w:sz w:val="24"/>
+          <w:szCs w:val="24"/>
+          <w:lang w:val="en-US"/>
+        </w:rPr>
+        <w:t>ND</w:t>
+      </w:r>
+    </w:p>
+    <w:p>
+      <w:pPr>
+        <w:pStyle w:val="Bezodstpw"/>
+        <w:rPr>
+          <w:sz w:val="24"/>
+          <w:szCs w:val="24"/>
+        </w:rPr>
+      </w:pPr>
+      <w:r>
+        <w:rPr>
+          <w:sz w:val="24"/>
+          <w:szCs w:val="24"/>
+        </w:rPr>
+        <w:t>);</w:t>
+      </w:r>
+    </w:p>
+    <w:p>
+      <w:pPr>
+        <w:pStyle w:val="Bezodstpw"/>
+        <w:ind w:firstLine="708"/>
+        <w:rPr>
+          <w:sz w:val="24"/>
+          <w:szCs w:val="24"/>
+        </w:rPr>
+      </w:pPr>
+      <w:proofErr w:type="spellStart"/>
+      <w:r>
+        <w:rPr>
+          <w:sz w:val="24"/>
+          <w:szCs w:val="24"/>
+        </w:rPr>
+        <w:t>nr_polisy</w:t>
+      </w:r>
+      <w:proofErr w:type="spellEnd"/>
+      <w:r>
+        <w:rPr>
+          <w:sz w:val="24"/>
+          <w:szCs w:val="24"/>
+        </w:rPr>
+        <w:t xml:space="preserve"> jest zawsze sprawdzany</w:t>
+      </w:r>
+    </w:p>
+    <w:p>
+      <w:pPr>
+        <w:pStyle w:val="Bezodstpw"/>
+        <w:ind w:firstLine="708"/>
+        <w:rPr>
+          <w:sz w:val="24"/>
+          <w:szCs w:val="24"/>
+        </w:rPr>
+      </w:pPr>
+      <w:proofErr w:type="spellStart"/>
+      <w:r>
+        <w:rPr>
+          <w:sz w:val="24"/>
+          <w:szCs w:val="24"/>
+        </w:rPr>
+        <w:t>id_osoby</w:t>
+      </w:r>
+      <w:proofErr w:type="spellEnd"/>
+      <w:r>
+        <w:rPr>
+          <w:sz w:val="24"/>
+          <w:szCs w:val="24"/>
+        </w:rPr>
+        <w:t xml:space="preserve"> jest dodawane do </w:t>
       </w:r>
       <w:proofErr w:type="gramStart"/>
       <w:r>
@@ -8373,82 +9463,156 @@
           <w:sz w:val="24"/>
           <w:szCs w:val="24"/>
         </w:rPr>
-        <w:t>PK(</w:t>
-      </w:r>
-      <w:proofErr w:type="spellStart"/>
+        <w:t>sprawdzania</w:t>
+      </w:r>
       <w:proofErr w:type="gramEnd"/>
       <w:r>
         <w:rPr>
           <w:sz w:val="24"/>
           <w:szCs w:val="24"/>
         </w:rPr>
-        <w:t>nr_polisy</w:t>
-      </w:r>
-      <w:proofErr w:type="spellEnd"/>
-      <w:r>
-        <w:rPr>
-          <w:sz w:val="24"/>
-          <w:szCs w:val="24"/>
-        </w:rPr>
-        <w:t>)</w:t>
-      </w:r>
-    </w:p>
-    <w:p>
-      <w:pPr>
-        <w:pStyle w:val="Bezodstpw"/>
-        <w:ind w:firstLine="284"/>
-        <w:rPr>
-          <w:sz w:val="24"/>
-          <w:szCs w:val="24"/>
-        </w:rPr>
-      </w:pPr>
-      <w:r>
-        <w:rPr>
-          <w:sz w:val="24"/>
-          <w:szCs w:val="24"/>
-        </w:rPr>
-        <w:t xml:space="preserve">- nie </w:t>
-      </w:r>
-      <w:r>
-        <w:rPr>
-          <w:sz w:val="24"/>
-          <w:szCs w:val="24"/>
-        </w:rPr>
-        <w:t xml:space="preserve">można dodać </w:t>
-      </w:r>
-      <w:r>
-        <w:rPr>
-          <w:sz w:val="24"/>
-          <w:szCs w:val="24"/>
-        </w:rPr>
-        <w:t xml:space="preserve">do polisy więcej niż 1 osoby </w:t>
-      </w:r>
-    </w:p>
-    <w:p>
-      <w:pPr>
-        <w:pStyle w:val="Bezodstpw"/>
-        <w:ind w:firstLine="284"/>
-        <w:rPr>
-          <w:sz w:val="24"/>
-          <w:szCs w:val="24"/>
-        </w:rPr>
-      </w:pPr>
-    </w:p>
-    <w:p>
-      <w:pPr>
-        <w:pStyle w:val="Bezodstpw"/>
-        <w:ind w:firstLine="284"/>
-        <w:rPr>
-          <w:sz w:val="24"/>
-          <w:szCs w:val="24"/>
-        </w:rPr>
-      </w:pPr>
-      <w:r>
-        <w:rPr>
-          <w:sz w:val="24"/>
-          <w:szCs w:val="24"/>
-        </w:rPr>
-        <w:t xml:space="preserve">dla </w:t>
+        <w:t xml:space="preserve"> gdy </w:t>
+      </w:r>
+      <w:proofErr w:type="spellStart"/>
+      <w:r>
+        <w:rPr>
+          <w:sz w:val="24"/>
+          <w:szCs w:val="24"/>
+        </w:rPr>
+        <w:t>id_roli</w:t>
+      </w:r>
+      <w:proofErr w:type="spellEnd"/>
+      <w:r>
+        <w:rPr>
+          <w:sz w:val="24"/>
+          <w:szCs w:val="24"/>
+        </w:rPr>
+        <w:t>=2 (ubezpieczony)</w:t>
+      </w:r>
+    </w:p>
+    <w:p>
+      <w:pPr>
+        <w:pStyle w:val="Bezodstpw"/>
+        <w:ind w:firstLine="708"/>
+        <w:rPr>
+          <w:sz w:val="24"/>
+          <w:szCs w:val="24"/>
+        </w:rPr>
+      </w:pPr>
+    </w:p>
+    <w:p>
+      <w:pPr>
+        <w:pStyle w:val="Bezodstpw"/>
+        <w:rPr>
+          <w:sz w:val="24"/>
+          <w:szCs w:val="24"/>
+        </w:rPr>
+      </w:pPr>
+    </w:p>
+    <w:p>
+      <w:pPr>
+        <w:pStyle w:val="Nagwek2"/>
+        <w:rPr>
+          <w:lang w:val="en-US"/>
+        </w:rPr>
+      </w:pPr>
+      <w:bookmarkStart w:id="21" w:name="_Toc134439099"/>
+      <w:proofErr w:type="spellStart"/>
+      <w:r>
+        <w:rPr>
+          <w:lang w:val="en-US"/>
+        </w:rPr>
+        <w:t>Triggery</w:t>
+      </w:r>
+      <w:proofErr w:type="spellEnd"/>
+      <w:r>
+        <w:rPr>
+          <w:lang w:val="en-US"/>
+        </w:rPr>
+        <w:t xml:space="preserve"> LOGON I LOGOFF</w:t>
+      </w:r>
+      <w:bookmarkEnd w:id="21"/>
+    </w:p>
+    <w:p>
+      <w:pPr>
+        <w:pStyle w:val="Bezodstpw"/>
+        <w:rPr>
+          <w:sz w:val="24"/>
+          <w:szCs w:val="24"/>
+        </w:rPr>
+      </w:pPr>
+      <w:r>
+        <w:rPr>
+          <w:sz w:val="24"/>
+          <w:szCs w:val="24"/>
+        </w:rPr>
+        <w:t xml:space="preserve">Próba </w:t>
+      </w:r>
+      <w:r>
+        <w:rPr>
+          <w:sz w:val="24"/>
+          <w:szCs w:val="24"/>
+        </w:rPr>
+        <w:t xml:space="preserve">nadania w </w:t>
+      </w:r>
+      <w:proofErr w:type="spellStart"/>
+      <w:r>
+        <w:rPr>
+          <w:sz w:val="24"/>
+          <w:szCs w:val="24"/>
+        </w:rPr>
+        <w:t>triggerze</w:t>
+      </w:r>
+      <w:proofErr w:type="spellEnd"/>
+      <w:r>
+        <w:rPr>
+          <w:sz w:val="24"/>
+          <w:szCs w:val="24"/>
+        </w:rPr>
+        <w:t xml:space="preserve"> automatycznej </w:t>
+      </w:r>
+      <w:r>
+        <w:rPr>
+          <w:sz w:val="24"/>
+          <w:szCs w:val="24"/>
+        </w:rPr>
+        <w:t xml:space="preserve">nazwy schematu w zależności od nazwy użytkownika </w:t>
+      </w:r>
+      <w:r>
+        <w:rPr>
+          <w:sz w:val="24"/>
+          <w:szCs w:val="24"/>
+        </w:rPr>
+        <w:t xml:space="preserve">(np. </w:t>
+      </w:r>
+      <w:r>
+        <w:rPr>
+          <w:sz w:val="24"/>
+          <w:szCs w:val="24"/>
+        </w:rPr>
+        <w:t xml:space="preserve">INS.SCHEMA </w:t>
+      </w:r>
+      <w:r>
+        <w:rPr>
+          <w:sz w:val="24"/>
+          <w:szCs w:val="24"/>
+        </w:rPr>
+        <w:sym w:font="Wingdings" w:char="F0E0"/>
+      </w:r>
+      <w:r>
+        <w:rPr>
+          <w:sz w:val="24"/>
+          <w:szCs w:val="24"/>
+        </w:rPr>
+        <w:t xml:space="preserve"> &amp;&amp;</w:t>
+      </w:r>
+      <w:proofErr w:type="spellStart"/>
+      <w:r>
+        <w:rPr>
+          <w:sz w:val="24"/>
+          <w:szCs w:val="24"/>
+        </w:rPr>
+        <w:t>v_</w:t>
       </w:r>
       <w:proofErr w:type="gramStart"/>
       <w:r>
@@ -8456,492 +9620,163 @@
           <w:sz w:val="24"/>
           <w:szCs w:val="24"/>
         </w:rPr>
-        <w:t>PK(</w:t>
-      </w:r>
-      <w:proofErr w:type="spellStart"/>
+        <w:t>user.SCHEMA</w:t>
+      </w:r>
+      <w:proofErr w:type="spellEnd"/>
       <w:proofErr w:type="gramEnd"/>
       <w:r>
         <w:rPr>
           <w:sz w:val="24"/>
           <w:szCs w:val="24"/>
         </w:rPr>
-        <w:t>nr_polisy</w:t>
-      </w:r>
-      <w:proofErr w:type="spellEnd"/>
-      <w:r>
-        <w:rPr>
-          <w:sz w:val="24"/>
-          <w:szCs w:val="24"/>
-        </w:rPr>
-        <w:t xml:space="preserve">, </w:t>
-      </w:r>
-      <w:proofErr w:type="spellStart"/>
-      <w:r>
-        <w:rPr>
-          <w:sz w:val="24"/>
-          <w:szCs w:val="24"/>
-        </w:rPr>
-        <w:t>id_osoby</w:t>
-      </w:r>
-      <w:proofErr w:type="spellEnd"/>
-      <w:r>
-        <w:rPr>
-          <w:sz w:val="24"/>
-          <w:szCs w:val="24"/>
-        </w:rPr>
-        <w:t>)</w:t>
-      </w:r>
-    </w:p>
-    <w:p>
-      <w:pPr>
-        <w:pStyle w:val="Bezodstpw"/>
-        <w:ind w:firstLine="284"/>
-        <w:rPr>
-          <w:sz w:val="24"/>
-          <w:szCs w:val="24"/>
-        </w:rPr>
-      </w:pPr>
-      <w:r>
-        <w:rPr>
-          <w:sz w:val="24"/>
-          <w:szCs w:val="24"/>
-        </w:rPr>
-        <w:t xml:space="preserve">- nie można dodać </w:t>
-      </w:r>
-      <w:r>
-        <w:rPr>
-          <w:sz w:val="24"/>
-          <w:szCs w:val="24"/>
-        </w:rPr>
-        <w:t>do polisy tej samej osoby jako ubezpieczający i ubezpieczony</w:t>
-      </w:r>
-    </w:p>
-    <w:p>
-      <w:pPr>
-        <w:pStyle w:val="Bezodstpw"/>
-        <w:ind w:firstLine="284"/>
-        <w:rPr>
-          <w:sz w:val="24"/>
-          <w:szCs w:val="24"/>
-        </w:rPr>
-      </w:pPr>
-      <w:r>
-        <w:rPr>
-          <w:sz w:val="24"/>
-          <w:szCs w:val="24"/>
-        </w:rPr>
-        <w:t>- można dodać do polisy różne osoby jako ubezpieczający</w:t>
-      </w:r>
-    </w:p>
-    <w:p>
-      <w:pPr>
-        <w:pStyle w:val="Bezodstpw"/>
-        <w:ind w:firstLine="284"/>
-        <w:rPr>
-          <w:sz w:val="24"/>
-          <w:szCs w:val="24"/>
-        </w:rPr>
-      </w:pPr>
-    </w:p>
-    <w:p>
-      <w:pPr>
-        <w:pStyle w:val="Bezodstpw"/>
-        <w:ind w:firstLine="284"/>
-        <w:rPr>
-          <w:sz w:val="24"/>
-          <w:szCs w:val="24"/>
-        </w:rPr>
-      </w:pPr>
-      <w:r>
-        <w:rPr>
-          <w:sz w:val="24"/>
-          <w:szCs w:val="24"/>
-        </w:rPr>
-        <w:t xml:space="preserve">dla </w:t>
-      </w:r>
+        <w:t xml:space="preserve">) </w:t>
+      </w:r>
+      <w:r>
+        <w:rPr>
+          <w:sz w:val="24"/>
+          <w:szCs w:val="24"/>
+        </w:rPr>
+        <w:t>spowodowała wystąpienie błędu, gdyż wyrażenie „&amp;&amp;</w:t>
+      </w:r>
+      <w:proofErr w:type="spellStart"/>
+      <w:r>
+        <w:rPr>
+          <w:sz w:val="24"/>
+          <w:szCs w:val="24"/>
+        </w:rPr>
+        <w:t>v_user</w:t>
+      </w:r>
+      <w:proofErr w:type="spellEnd"/>
+      <w:r>
+        <w:rPr>
+          <w:sz w:val="24"/>
+          <w:szCs w:val="24"/>
+        </w:rPr>
+        <w:t>.”  jest interpretowane jako próba złączenia zmiennej &amp;&amp;</w:t>
+      </w:r>
+      <w:proofErr w:type="spellStart"/>
+      <w:r>
+        <w:rPr>
+          <w:sz w:val="24"/>
+          <w:szCs w:val="24"/>
+        </w:rPr>
+        <w:t>v_user</w:t>
+      </w:r>
+      <w:proofErr w:type="spellEnd"/>
+      <w:r>
+        <w:rPr>
+          <w:sz w:val="24"/>
+          <w:szCs w:val="24"/>
+        </w:rPr>
+        <w:t xml:space="preserve"> ze stringiem SCHEMA. Jeżeli &amp;&amp;</w:t>
+      </w:r>
+      <w:proofErr w:type="spellStart"/>
+      <w:r>
+        <w:rPr>
+          <w:sz w:val="24"/>
+          <w:szCs w:val="24"/>
+        </w:rPr>
+        <w:t>v_user</w:t>
+      </w:r>
+      <w:proofErr w:type="spellEnd"/>
+      <w:r>
+        <w:rPr>
+          <w:sz w:val="24"/>
+          <w:szCs w:val="24"/>
+        </w:rPr>
+        <w:t>= INS to wynikiem jest INSSCHEMA zamiast INS.SCHEMA.</w:t>
+      </w:r>
+    </w:p>
+    <w:p>
+      <w:pPr>
+        <w:pStyle w:val="Bezodstpw"/>
+        <w:rPr>
+          <w:sz w:val="24"/>
+          <w:szCs w:val="24"/>
+        </w:rPr>
+      </w:pPr>
+      <w:r>
+        <w:rPr>
+          <w:sz w:val="24"/>
+          <w:szCs w:val="24"/>
+        </w:rPr>
+        <w:t xml:space="preserve">Poprawny zapis wygląda następująco: </w:t>
+      </w:r>
+      <w:r>
+        <w:rPr>
+          <w:sz w:val="24"/>
+          <w:szCs w:val="24"/>
+        </w:rPr>
+        <w:t xml:space="preserve">INS.SCHEMA </w:t>
+      </w:r>
+      <w:r>
+        <w:rPr>
+          <w:sz w:val="24"/>
+          <w:szCs w:val="24"/>
+        </w:rPr>
+        <w:sym w:font="Wingdings" w:char="F0E0"/>
+      </w:r>
+      <w:r>
+        <w:rPr>
+          <w:sz w:val="24"/>
+          <w:szCs w:val="24"/>
+        </w:rPr>
+        <w:t xml:space="preserve"> &amp;&amp;v_</w:t>
+      </w:r>
+      <w:proofErr w:type="spellStart"/>
       <w:proofErr w:type="gramStart"/>
       <w:r>
         <w:rPr>
           <w:sz w:val="24"/>
           <w:szCs w:val="24"/>
         </w:rPr>
-        <w:t>PK(</w:t>
-      </w:r>
-      <w:proofErr w:type="spellStart"/>
+        <w:t>user</w:t>
+      </w:r>
+      <w:proofErr w:type="spellEnd"/>
+      <w:r>
+        <w:rPr>
+          <w:sz w:val="24"/>
+          <w:szCs w:val="24"/>
+        </w:rPr>
+        <w:t>.</w:t>
+      </w:r>
+      <w:r>
+        <w:rPr>
+          <w:sz w:val="24"/>
+          <w:szCs w:val="24"/>
+        </w:rPr>
+        <w:t>.</w:t>
+      </w:r>
       <w:proofErr w:type="gramEnd"/>
       <w:r>
         <w:rPr>
           <w:sz w:val="24"/>
           <w:szCs w:val="24"/>
         </w:rPr>
-        <w:t>nr_polisy</w:t>
-      </w:r>
-      <w:proofErr w:type="spellEnd"/>
-      <w:r>
-        <w:rPr>
-          <w:sz w:val="24"/>
-          <w:szCs w:val="24"/>
-        </w:rPr>
-        <w:t>,</w:t>
-      </w:r>
-      <w:r>
-        <w:rPr>
-          <w:sz w:val="24"/>
-          <w:szCs w:val="24"/>
-        </w:rPr>
-        <w:t xml:space="preserve"> </w:t>
-      </w:r>
-      <w:proofErr w:type="spellStart"/>
-      <w:r>
-        <w:rPr>
-          <w:sz w:val="24"/>
-          <w:szCs w:val="24"/>
-        </w:rPr>
-        <w:t>id_osoby</w:t>
-      </w:r>
-      <w:proofErr w:type="spellEnd"/>
-      <w:r>
-        <w:rPr>
-          <w:sz w:val="24"/>
-          <w:szCs w:val="24"/>
-        </w:rPr>
-        <w:t xml:space="preserve">, </w:t>
-      </w:r>
-      <w:proofErr w:type="spellStart"/>
-      <w:r>
-        <w:rPr>
-          <w:sz w:val="24"/>
-          <w:szCs w:val="24"/>
-        </w:rPr>
-        <w:t>id_roli</w:t>
-      </w:r>
-      <w:proofErr w:type="spellEnd"/>
-      <w:r>
-        <w:rPr>
-          <w:sz w:val="24"/>
-          <w:szCs w:val="24"/>
-        </w:rPr>
-        <w:t>)</w:t>
-      </w:r>
-    </w:p>
-    <w:p>
-      <w:pPr>
-        <w:pStyle w:val="Bezodstpw"/>
-        <w:ind w:firstLine="284"/>
-        <w:rPr>
-          <w:sz w:val="24"/>
-          <w:szCs w:val="24"/>
-        </w:rPr>
-      </w:pPr>
-      <w:r>
-        <w:rPr>
-          <w:sz w:val="24"/>
-          <w:szCs w:val="24"/>
-        </w:rPr>
-        <w:t xml:space="preserve">- można dodać do polisy </w:t>
-      </w:r>
-      <w:r>
-        <w:rPr>
-          <w:sz w:val="24"/>
-          <w:szCs w:val="24"/>
-        </w:rPr>
-        <w:t>różne osoby jako ubezpieczający</w:t>
-      </w:r>
-    </w:p>
-    <w:p>
-      <w:pPr>
-        <w:pStyle w:val="Bezodstpw"/>
-        <w:ind w:firstLine="284"/>
-        <w:rPr>
-          <w:sz w:val="24"/>
-          <w:szCs w:val="24"/>
-        </w:rPr>
-      </w:pPr>
-    </w:p>
-    <w:p>
-      <w:pPr>
-        <w:pStyle w:val="Bezodstpw"/>
-        <w:rPr>
-          <w:b/>
-          <w:bCs/>
-          <w:sz w:val="24"/>
-          <w:szCs w:val="24"/>
-        </w:rPr>
-      </w:pPr>
-      <w:r>
-        <w:rPr>
-          <w:b/>
-          <w:bCs/>
-          <w:sz w:val="24"/>
-          <w:szCs w:val="24"/>
-        </w:rPr>
-        <w:t xml:space="preserve">Utworzenie Indexu </w:t>
-      </w:r>
-      <w:proofErr w:type="spellStart"/>
-      <w:r>
-        <w:rPr>
-          <w:b/>
-          <w:bCs/>
-          <w:sz w:val="24"/>
-          <w:szCs w:val="24"/>
-        </w:rPr>
-        <w:t>Unique</w:t>
-      </w:r>
-      <w:proofErr w:type="spellEnd"/>
-      <w:r>
-        <w:rPr>
-          <w:b/>
-          <w:bCs/>
-          <w:sz w:val="24"/>
-          <w:szCs w:val="24"/>
-        </w:rPr>
-        <w:t xml:space="preserve"> zamiast PK rozwiązuje sprawę:</w:t>
-      </w:r>
-    </w:p>
-    <w:p>
-      <w:pPr>
-        <w:pStyle w:val="Bezodstpw"/>
-        <w:rPr>
-          <w:sz w:val="24"/>
-          <w:szCs w:val="24"/>
-        </w:rPr>
-      </w:pPr>
-    </w:p>
-    <w:p>
-      <w:pPr>
-        <w:pStyle w:val="Bezodstpw"/>
-        <w:rPr>
-          <w:sz w:val="24"/>
-          <w:szCs w:val="24"/>
-          <w:lang w:val="en-US"/>
-        </w:rPr>
-      </w:pPr>
-      <w:r>
-        <w:rPr>
-          <w:sz w:val="24"/>
-          <w:szCs w:val="24"/>
-          <w:lang w:val="en-US"/>
-        </w:rPr>
-        <w:t xml:space="preserve">CREATE UNIQUE INDEX </w:t>
-      </w:r>
-      <w:proofErr w:type="spellStart"/>
-      <w:r>
-        <w:rPr>
-          <w:sz w:val="24"/>
-          <w:szCs w:val="24"/>
-          <w:lang w:val="en-US"/>
-        </w:rPr>
-        <w:t>Idx_Kontrahenci_Unique</w:t>
-      </w:r>
-      <w:proofErr w:type="spellEnd"/>
-      <w:r>
-        <w:rPr>
-          <w:sz w:val="24"/>
-          <w:szCs w:val="24"/>
-          <w:lang w:val="en-US"/>
-        </w:rPr>
-        <w:t xml:space="preserve"> on </w:t>
-      </w:r>
-      <w:proofErr w:type="spellStart"/>
-      <w:r>
-        <w:rPr>
-          <w:sz w:val="24"/>
-          <w:szCs w:val="24"/>
-          <w:lang w:val="en-US"/>
-        </w:rPr>
-        <w:t>kontrahenci</w:t>
-      </w:r>
-      <w:proofErr w:type="spellEnd"/>
-    </w:p>
-    <w:p>
-      <w:pPr>
-        <w:pStyle w:val="Bezodstpw"/>
-        <w:rPr>
-          <w:sz w:val="24"/>
-          <w:szCs w:val="24"/>
-          <w:lang w:val="en-US"/>
-        </w:rPr>
-      </w:pPr>
-      <w:r>
-        <w:rPr>
-          <w:sz w:val="24"/>
-          <w:szCs w:val="24"/>
-          <w:lang w:val="en-US"/>
-        </w:rPr>
-        <w:t>(</w:t>
-      </w:r>
-    </w:p>
-    <w:p>
-      <w:pPr>
-        <w:pStyle w:val="Bezodstpw"/>
-        <w:ind w:firstLine="708"/>
-        <w:rPr>
-          <w:sz w:val="24"/>
-          <w:szCs w:val="24"/>
-        </w:rPr>
-      </w:pPr>
-      <w:proofErr w:type="spellStart"/>
-      <w:r>
-        <w:rPr>
-          <w:sz w:val="24"/>
-          <w:szCs w:val="24"/>
-        </w:rPr>
-        <w:t>nr_polisy</w:t>
-      </w:r>
-      <w:proofErr w:type="spellEnd"/>
-      <w:r>
-        <w:rPr>
-          <w:sz w:val="24"/>
-          <w:szCs w:val="24"/>
-        </w:rPr>
-        <w:t xml:space="preserve">, </w:t>
-      </w:r>
-    </w:p>
-    <w:p>
-      <w:pPr>
-        <w:pStyle w:val="Bezodstpw"/>
-        <w:ind w:firstLine="708"/>
-        <w:rPr>
-          <w:sz w:val="24"/>
-          <w:szCs w:val="24"/>
-          <w:lang w:val="en-US"/>
-        </w:rPr>
-      </w:pPr>
-      <w:r>
-        <w:rPr>
-          <w:sz w:val="24"/>
-          <w:szCs w:val="24"/>
-          <w:lang w:val="en-US"/>
-        </w:rPr>
-        <w:t xml:space="preserve">CASE </w:t>
-      </w:r>
-      <w:r>
-        <w:rPr>
-          <w:sz w:val="24"/>
-          <w:szCs w:val="24"/>
-          <w:lang w:val="en-US"/>
-        </w:rPr>
-        <w:t xml:space="preserve">WHEN </w:t>
-      </w:r>
-      <w:proofErr w:type="spellStart"/>
-      <w:r>
-        <w:rPr>
-          <w:sz w:val="24"/>
-          <w:szCs w:val="24"/>
-          <w:lang w:val="en-US"/>
-        </w:rPr>
-        <w:t>id_roli</w:t>
-      </w:r>
-      <w:proofErr w:type="spellEnd"/>
-      <w:r>
-        <w:rPr>
-          <w:sz w:val="24"/>
-          <w:szCs w:val="24"/>
-          <w:lang w:val="en-US"/>
-        </w:rPr>
-        <w:t xml:space="preserve">=2 THEN </w:t>
-      </w:r>
-      <w:proofErr w:type="spellStart"/>
-      <w:r>
-        <w:rPr>
-          <w:sz w:val="24"/>
-          <w:szCs w:val="24"/>
-          <w:lang w:val="en-US"/>
-        </w:rPr>
-        <w:t>id_osoby</w:t>
-      </w:r>
-      <w:proofErr w:type="spellEnd"/>
-      <w:r>
-        <w:rPr>
-          <w:sz w:val="24"/>
-          <w:szCs w:val="24"/>
-          <w:lang w:val="en-US"/>
-        </w:rPr>
-        <w:t xml:space="preserve"> </w:t>
-      </w:r>
-      <w:r>
-        <w:rPr>
-          <w:sz w:val="24"/>
-          <w:szCs w:val="24"/>
-          <w:lang w:val="en-US"/>
-        </w:rPr>
-        <w:t>E</w:t>
-      </w:r>
-      <w:r>
-        <w:rPr>
-          <w:sz w:val="24"/>
-          <w:szCs w:val="24"/>
-          <w:lang w:val="en-US"/>
-        </w:rPr>
-        <w:t>ND</w:t>
-      </w:r>
-    </w:p>
-    <w:p>
-      <w:pPr>
-        <w:pStyle w:val="Bezodstpw"/>
-        <w:rPr>
-          <w:sz w:val="24"/>
-          <w:szCs w:val="24"/>
-        </w:rPr>
-      </w:pPr>
-      <w:r>
-        <w:rPr>
-          <w:sz w:val="24"/>
-          <w:szCs w:val="24"/>
-        </w:rPr>
-        <w:t>);</w:t>
-      </w:r>
-    </w:p>
-    <w:p>
-      <w:pPr>
-        <w:pStyle w:val="Bezodstpw"/>
-        <w:ind w:firstLine="708"/>
-        <w:rPr>
-          <w:sz w:val="24"/>
-          <w:szCs w:val="24"/>
-        </w:rPr>
-      </w:pPr>
-      <w:proofErr w:type="spellStart"/>
-      <w:r>
-        <w:rPr>
-          <w:sz w:val="24"/>
-          <w:szCs w:val="24"/>
-        </w:rPr>
-        <w:t>nr_polisy</w:t>
-      </w:r>
-      <w:proofErr w:type="spellEnd"/>
-      <w:r>
-        <w:rPr>
-          <w:sz w:val="24"/>
-          <w:szCs w:val="24"/>
-        </w:rPr>
-        <w:t xml:space="preserve"> jest zawsze sprawdzany</w:t>
-      </w:r>
-    </w:p>
-    <w:p>
-      <w:pPr>
-        <w:pStyle w:val="Bezodstpw"/>
-        <w:ind w:firstLine="708"/>
-        <w:rPr>
-          <w:sz w:val="24"/>
-          <w:szCs w:val="24"/>
-        </w:rPr>
-      </w:pPr>
-      <w:proofErr w:type="spellStart"/>
-      <w:r>
-        <w:rPr>
-          <w:sz w:val="24"/>
-          <w:szCs w:val="24"/>
-        </w:rPr>
-        <w:t>id_osoby</w:t>
-      </w:r>
-      <w:proofErr w:type="spellEnd"/>
-      <w:r>
-        <w:rPr>
-          <w:sz w:val="24"/>
-          <w:szCs w:val="24"/>
-        </w:rPr>
-        <w:t xml:space="preserve"> jest dodawane do </w:t>
+        <w:t>SCHEMA</w:t>
+      </w:r>
+    </w:p>
+    <w:p>
+      <w:pPr>
+        <w:pStyle w:val="Bezodstpw"/>
+        <w:rPr>
+          <w:sz w:val="24"/>
+          <w:szCs w:val="24"/>
+        </w:rPr>
+      </w:pPr>
+      <w:r>
+        <w:rPr>
+          <w:sz w:val="24"/>
+          <w:szCs w:val="24"/>
+        </w:rPr>
+        <w:t>Pierw</w:t>
+      </w:r>
+      <w:r>
+        <w:rPr>
+          <w:sz w:val="24"/>
+          <w:szCs w:val="24"/>
+        </w:rPr>
+        <w:t xml:space="preserve">sza kropka to znak łączenia, druga kropka odpowiada </w:t>
       </w:r>
       <w:proofErr w:type="gramStart"/>
       <w:r>
@@ -8949,7 +9784,7 @@
           <w:sz w:val="24"/>
           <w:szCs w:val="24"/>
         </w:rPr>
-        <w:t>sprawdzania</w:t>
+        <w:t>za .SCHEMA</w:t>
       </w:r>
       <w:proofErr w:type="gramEnd"/>
       <w:r>
@@ -8957,283 +9792,6 @@
           <w:sz w:val="24"/>
           <w:szCs w:val="24"/>
         </w:rPr>
-        <w:t xml:space="preserve"> gdy </w:t>
-      </w:r>
-      <w:proofErr w:type="spellStart"/>
-      <w:r>
-        <w:rPr>
-          <w:sz w:val="24"/>
-          <w:szCs w:val="24"/>
-        </w:rPr>
-        <w:t>id_roli</w:t>
-      </w:r>
-      <w:proofErr w:type="spellEnd"/>
-      <w:r>
-        <w:rPr>
-          <w:sz w:val="24"/>
-          <w:szCs w:val="24"/>
-        </w:rPr>
-        <w:t>=2 (ubezpieczony)</w:t>
-      </w:r>
-    </w:p>
-    <w:p>
-      <w:pPr>
-        <w:pStyle w:val="Bezodstpw"/>
-        <w:ind w:firstLine="708"/>
-        <w:rPr>
-          <w:sz w:val="24"/>
-          <w:szCs w:val="24"/>
-        </w:rPr>
-      </w:pPr>
-    </w:p>
-    <w:p>
-      <w:pPr>
-        <w:pStyle w:val="Bezodstpw"/>
-        <w:rPr>
-          <w:sz w:val="24"/>
-          <w:szCs w:val="24"/>
-        </w:rPr>
-      </w:pPr>
-    </w:p>
-    <w:p>
-      <w:pPr>
-        <w:pStyle w:val="Nagwek2"/>
-        <w:rPr>
-          <w:lang w:val="en-US"/>
-        </w:rPr>
-      </w:pPr>
-      <w:bookmarkStart w:id="20" w:name="_Toc134397028"/>
-      <w:proofErr w:type="spellStart"/>
-      <w:r>
-        <w:rPr>
-          <w:lang w:val="en-US"/>
-        </w:rPr>
-        <w:t>Triggery</w:t>
-      </w:r>
-      <w:proofErr w:type="spellEnd"/>
-      <w:r>
-        <w:rPr>
-          <w:lang w:val="en-US"/>
-        </w:rPr>
-        <w:t xml:space="preserve"> LOGON I LOGOFF</w:t>
-      </w:r>
-      <w:bookmarkEnd w:id="20"/>
-    </w:p>
-    <w:p>
-      <w:pPr>
-        <w:pStyle w:val="Bezodstpw"/>
-        <w:rPr>
-          <w:sz w:val="24"/>
-          <w:szCs w:val="24"/>
-        </w:rPr>
-      </w:pPr>
-      <w:r>
-        <w:rPr>
-          <w:sz w:val="24"/>
-          <w:szCs w:val="24"/>
-        </w:rPr>
-        <w:t xml:space="preserve">Próba zmiany </w:t>
-      </w:r>
-      <w:r>
-        <w:rPr>
-          <w:sz w:val="24"/>
-          <w:szCs w:val="24"/>
-        </w:rPr>
-        <w:t xml:space="preserve">nazwy schematu na dobierany dynamicznie w zależności od nazwy użytkownika INS.SCHEMA </w:t>
-      </w:r>
-      <w:r>
-        <w:rPr>
-          <w:sz w:val="24"/>
-          <w:szCs w:val="24"/>
-        </w:rPr>
-        <w:sym w:font="Wingdings" w:char="F0E0"/>
-      </w:r>
-      <w:r>
-        <w:rPr>
-          <w:sz w:val="24"/>
-          <w:szCs w:val="24"/>
-        </w:rPr>
-        <w:t xml:space="preserve"> &amp;&amp;</w:t>
-      </w:r>
-      <w:proofErr w:type="spellStart"/>
-      <w:r>
-        <w:rPr>
-          <w:sz w:val="24"/>
-          <w:szCs w:val="24"/>
-        </w:rPr>
-        <w:t>v_</w:t>
-      </w:r>
-      <w:proofErr w:type="gramStart"/>
-      <w:r>
-        <w:rPr>
-          <w:sz w:val="24"/>
-          <w:szCs w:val="24"/>
-        </w:rPr>
-        <w:t>user.SCHEMA</w:t>
-      </w:r>
-      <w:proofErr w:type="spellEnd"/>
-      <w:proofErr w:type="gramEnd"/>
-      <w:r>
-        <w:rPr>
-          <w:sz w:val="24"/>
-          <w:szCs w:val="24"/>
-        </w:rPr>
-        <w:t xml:space="preserve"> spowodowała wystąpienie błędu, gdyż wyrażenie „&amp;&amp;</w:t>
-      </w:r>
-      <w:proofErr w:type="spellStart"/>
-      <w:r>
-        <w:rPr>
-          <w:sz w:val="24"/>
-          <w:szCs w:val="24"/>
-        </w:rPr>
-        <w:t>v_user</w:t>
-      </w:r>
-      <w:proofErr w:type="spellEnd"/>
-      <w:r>
-        <w:rPr>
-          <w:sz w:val="24"/>
-          <w:szCs w:val="24"/>
-        </w:rPr>
-        <w:t>.”  jest interpretowane jako próba złączenia zmiennej &amp;&amp;</w:t>
-      </w:r>
-      <w:proofErr w:type="spellStart"/>
-      <w:r>
-        <w:rPr>
-          <w:sz w:val="24"/>
-          <w:szCs w:val="24"/>
-        </w:rPr>
-        <w:t>v_user</w:t>
-      </w:r>
-      <w:proofErr w:type="spellEnd"/>
-      <w:r>
-        <w:rPr>
-          <w:sz w:val="24"/>
-          <w:szCs w:val="24"/>
-        </w:rPr>
-        <w:t xml:space="preserve"> ze stringiem SCHEMA. Jeżeli &amp;&amp;</w:t>
-      </w:r>
-      <w:proofErr w:type="spellStart"/>
-      <w:r>
-        <w:rPr>
-          <w:sz w:val="24"/>
-          <w:szCs w:val="24"/>
-        </w:rPr>
-        <w:t>v_user</w:t>
-      </w:r>
-      <w:proofErr w:type="spellEnd"/>
-      <w:r>
-        <w:rPr>
-          <w:sz w:val="24"/>
-          <w:szCs w:val="24"/>
-        </w:rPr>
-        <w:t>= INS to wynikiem jest INSSCHEMA zamiast INS.SCHEMA.</w:t>
-      </w:r>
-    </w:p>
-    <w:p>
-      <w:pPr>
-        <w:pStyle w:val="Bezodstpw"/>
-        <w:rPr>
-          <w:sz w:val="24"/>
-          <w:szCs w:val="24"/>
-        </w:rPr>
-      </w:pPr>
-      <w:r>
-        <w:rPr>
-          <w:sz w:val="24"/>
-          <w:szCs w:val="24"/>
-        </w:rPr>
-        <w:t xml:space="preserve">Poprawny zapis wygląda następująco: </w:t>
-      </w:r>
-      <w:r>
-        <w:rPr>
-          <w:sz w:val="24"/>
-          <w:szCs w:val="24"/>
-        </w:rPr>
-        <w:t xml:space="preserve">INS.SCHEMA </w:t>
-      </w:r>
-      <w:r>
-        <w:rPr>
-          <w:sz w:val="24"/>
-          <w:szCs w:val="24"/>
-        </w:rPr>
-        <w:sym w:font="Wingdings" w:char="F0E0"/>
-      </w:r>
-      <w:r>
-        <w:rPr>
-          <w:sz w:val="24"/>
-          <w:szCs w:val="24"/>
-        </w:rPr>
-        <w:t xml:space="preserve"> &amp;&amp;v_</w:t>
-      </w:r>
-      <w:proofErr w:type="spellStart"/>
-      <w:proofErr w:type="gramStart"/>
-      <w:r>
-        <w:rPr>
-          <w:sz w:val="24"/>
-          <w:szCs w:val="24"/>
-        </w:rPr>
-        <w:t>user</w:t>
-      </w:r>
-      <w:proofErr w:type="spellEnd"/>
-      <w:r>
-        <w:rPr>
-          <w:sz w:val="24"/>
-          <w:szCs w:val="24"/>
-        </w:rPr>
-        <w:t>.</w:t>
-      </w:r>
-      <w:r>
-        <w:rPr>
-          <w:sz w:val="24"/>
-          <w:szCs w:val="24"/>
-        </w:rPr>
-        <w:t>.</w:t>
-      </w:r>
-      <w:proofErr w:type="gramEnd"/>
-      <w:r>
-        <w:rPr>
-          <w:sz w:val="24"/>
-          <w:szCs w:val="24"/>
-        </w:rPr>
-        <w:t>SCHEMA</w:t>
-      </w:r>
-    </w:p>
-    <w:p>
-      <w:pPr>
-        <w:pStyle w:val="Bezodstpw"/>
-        <w:rPr>
-          <w:sz w:val="24"/>
-          <w:szCs w:val="24"/>
-        </w:rPr>
-      </w:pPr>
-      <w:r>
-        <w:rPr>
-          <w:sz w:val="24"/>
-          <w:szCs w:val="24"/>
-        </w:rPr>
-        <w:t>Pierw</w:t>
-      </w:r>
-      <w:r>
-        <w:rPr>
-          <w:sz w:val="24"/>
-          <w:szCs w:val="24"/>
-        </w:rPr>
-        <w:t xml:space="preserve">sza kropka to znak łączenia, druga kropka odpowiada </w:t>
-      </w:r>
-      <w:proofErr w:type="gramStart"/>
-      <w:r>
-        <w:rPr>
-          <w:sz w:val="24"/>
-          <w:szCs w:val="24"/>
-        </w:rPr>
-        <w:t>za .SCHEMA</w:t>
-      </w:r>
-      <w:proofErr w:type="gramEnd"/>
-      <w:r>
-        <w:rPr>
-          <w:sz w:val="24"/>
-          <w:szCs w:val="24"/>
-        </w:rPr>
         <w:t>, czyli mamy INS.SCHEMA</w:t>
       </w:r>
     </w:p>
@@ -9248,11 +9806,19 @@
     </w:p>
     <w:p>
       <w:pPr>
-        <w:rPr>
-          <w:sz w:val="24"/>
-          <w:szCs w:val="24"/>
-        </w:rPr>
-      </w:pPr>
+        <w:pStyle w:val="Nagwek1"/>
+      </w:pPr>
+      <w:bookmarkStart w:id="22" w:name="_Toc134439100"/>
+      <w:r>
+        <w:t>Do Zrobienia</w:t>
+      </w:r>
+      <w:bookmarkEnd w:id="22"/>
+    </w:p>
+    <w:p/>
+    <w:p>
+      <w:r>
+        <w:t>Operacje hurtowe</w:t>
+      </w:r>
     </w:p>
     <w:sectPr>
       <w:pgSz w:w="11906" w:h="16838"/>

</xml_diff>